<commit_message>
add dashboard share holders
</commit_message>
<xml_diff>
--- a/Dashboard persona.docx
+++ b/Dashboard persona.docx
@@ -50,30 +50,7 @@
           <w:rFonts w:cstheme="minorHAnsi"/>
         </w:rPr>
         <w:tab/>
-      </w:r>
-      <w:r>
-        <w:rPr>
-          <w:rFonts w:cstheme="minorHAnsi"/>
-        </w:rPr>
-        <w:t>Joe</w:t>
-      </w:r>
-      <w:r>
-        <w:rPr>
-          <w:rFonts w:cstheme="minorHAnsi"/>
-        </w:rPr>
-        <w:t xml:space="preserve"> </w:t>
-      </w:r>
-      <w:r>
-        <w:rPr>
-          <w:rFonts w:cstheme="minorHAnsi"/>
-        </w:rPr>
-        <w:t>Werner</w:t>
-      </w:r>
-      <w:r>
-        <w:rPr>
-          <w:rFonts w:cstheme="minorHAnsi"/>
-        </w:rPr>
-        <w:t>.</w:t>
+        <w:t>Joe Werner.</w:t>
       </w:r>
     </w:p>
     <w:p>
@@ -87,11 +64,6 @@
           <w:rFonts w:cstheme="minorHAnsi"/>
         </w:rPr>
         <w:tab/>
-      </w:r>
-      <w:r>
-        <w:rPr>
-          <w:rFonts w:cstheme="minorHAnsi"/>
-        </w:rPr>
         <w:t>Web Developer</w:t>
       </w:r>
     </w:p>
@@ -106,11 +78,6 @@
           <w:rFonts w:cstheme="minorHAnsi"/>
         </w:rPr>
         <w:tab/>
-      </w:r>
-      <w:r>
-        <w:rPr>
-          <w:rFonts w:cstheme="minorHAnsi"/>
-        </w:rPr>
         <w:t>Married</w:t>
       </w:r>
     </w:p>
@@ -125,13 +92,7 @@
           <w:rFonts w:cstheme="minorHAnsi"/>
         </w:rPr>
         <w:tab/>
-        <w:t xml:space="preserve">Living and working in </w:t>
-      </w:r>
-      <w:r>
-        <w:rPr>
-          <w:rFonts w:cstheme="minorHAnsi"/>
-        </w:rPr>
-        <w:t>Darmstadt</w:t>
+        <w:t>Living and working in Darmstadt</w:t>
       </w:r>
     </w:p>
     <w:p>
@@ -165,11 +126,6 @@
           <w:rFonts w:cstheme="minorHAnsi"/>
         </w:rPr>
         <w:tab/>
-      </w:r>
-      <w:r>
-        <w:rPr>
-          <w:rFonts w:cstheme="minorHAnsi"/>
-        </w:rPr>
         <w:t>Make updates and maintain the app</w:t>
       </w:r>
     </w:p>
@@ -218,13 +174,7 @@
           <w:rFonts w:cstheme="minorHAnsi"/>
         </w:rPr>
         <w:tab/>
-        <w:t xml:space="preserve">To make the web app </w:t>
-      </w:r>
-      <w:r>
-        <w:rPr>
-          <w:rFonts w:cstheme="minorHAnsi"/>
-        </w:rPr>
-        <w:t>as useable and the features as efficient as possible</w:t>
+        <w:t>To make the web app as useable and the features as efficient as possible</w:t>
       </w:r>
     </w:p>
     <w:p>
@@ -278,11 +228,6 @@
           <w:rFonts w:cstheme="minorHAnsi"/>
         </w:rPr>
         <w:tab/>
-      </w:r>
-      <w:r>
-        <w:rPr>
-          <w:rFonts w:cstheme="minorHAnsi"/>
-        </w:rPr>
         <w:t>While making changes in the code I might make it vulnerable</w:t>
       </w:r>
     </w:p>
@@ -331,13 +276,7 @@
           <w:rFonts w:cstheme="minorHAnsi"/>
         </w:rPr>
         <w:tab/>
-        <w:t xml:space="preserve">The </w:t>
-      </w:r>
-      <w:r>
-        <w:rPr>
-          <w:rFonts w:cstheme="minorHAnsi"/>
-        </w:rPr>
-        <w:t>updates needed by the shareholders</w:t>
+        <w:t>The updates needed by the shareholders</w:t>
       </w:r>
     </w:p>
     <w:p>
@@ -496,11 +435,6 @@
           <w:rFonts w:cstheme="minorHAnsi"/>
         </w:rPr>
         <w:tab/>
-      </w:r>
-      <w:r>
-        <w:rPr>
-          <w:rFonts w:cstheme="minorHAnsi"/>
-        </w:rPr>
         <w:t>I develop the web app</w:t>
       </w:r>
     </w:p>
@@ -515,19 +449,7 @@
           <w:rFonts w:cstheme="minorHAnsi"/>
         </w:rPr>
         <w:tab/>
-        <w:t>“</w:t>
-      </w:r>
-      <w:r>
-        <w:rPr>
-          <w:rFonts w:cstheme="minorHAnsi"/>
-        </w:rPr>
-        <w:t>Features are important but they are not good unless secured</w:t>
-      </w:r>
-      <w:r>
-        <w:rPr>
-          <w:rFonts w:cstheme="minorHAnsi"/>
-        </w:rPr>
-        <w:t>”</w:t>
+        <w:t>“Features are important but they are not good unless secured”</w:t>
       </w:r>
     </w:p>
     <w:p>
@@ -557,6 +479,160 @@
       </w:r>
     </w:p>
     <w:p/>
+    <w:p/>
+    <w:p/>
+    <w:p/>
+    <w:p/>
+    <w:p/>
+    <w:p/>
+    <w:p/>
+    <w:p/>
+    <w:p/>
+    <w:p/>
+    <w:p/>
+    <w:p/>
+    <w:p>
+      <w:pPr>
+        <w:jc w:val="center"/>
+        <w:rPr>
+          <w:rFonts w:asciiTheme="majorBidi" w:hAnsiTheme="majorBidi" w:cstheme="majorBidi"/>
+          <w:b/>
+          <w:bCs/>
+          <w:sz w:val="28"/>
+          <w:szCs w:val="28"/>
+          <w:u w:val="single"/>
+        </w:rPr>
+      </w:pPr>
+      <w:r>
+        <w:rPr>
+          <w:rFonts w:asciiTheme="majorBidi" w:hAnsiTheme="majorBidi" w:cstheme="majorBidi"/>
+          <w:b/>
+          <w:bCs/>
+          <w:sz w:val="28"/>
+          <w:szCs w:val="28"/>
+          <w:u w:val="single"/>
+        </w:rPr>
+        <w:lastRenderedPageBreak/>
+        <w:t>Shareholders</w:t>
+      </w:r>
+      <w:r>
+        <w:rPr>
+          <w:rFonts w:asciiTheme="majorBidi" w:hAnsiTheme="majorBidi" w:cstheme="majorBidi"/>
+          <w:b/>
+          <w:bCs/>
+          <w:sz w:val="28"/>
+          <w:szCs w:val="28"/>
+          <w:u w:val="single"/>
+        </w:rPr>
+        <w:t xml:space="preserve"> for Dashboard</w:t>
+      </w:r>
+    </w:p>
+    <w:p>
+      <w:pPr>
+        <w:rPr>
+          <w:rFonts w:cstheme="minorHAnsi"/>
+        </w:rPr>
+      </w:pPr>
+    </w:p>
+    <w:p>
+      <w:pPr>
+        <w:numPr>
+          <w:ilvl w:val="0"/>
+          <w:numId w:val="1"/>
+        </w:numPr>
+        <w:rPr>
+          <w:rFonts w:cstheme="minorHAnsi"/>
+        </w:rPr>
+      </w:pPr>
+      <w:r>
+        <w:rPr>
+          <w:rFonts w:cstheme="minorHAnsi"/>
+        </w:rPr>
+        <w:t>Security Analysts</w:t>
+      </w:r>
+    </w:p>
+    <w:p>
+      <w:pPr>
+        <w:numPr>
+          <w:ilvl w:val="0"/>
+          <w:numId w:val="2"/>
+        </w:numPr>
+        <w:rPr>
+          <w:rFonts w:cstheme="minorHAnsi"/>
+        </w:rPr>
+      </w:pPr>
+      <w:r>
+        <w:rPr>
+          <w:rFonts w:cstheme="minorHAnsi"/>
+        </w:rPr>
+        <w:t>DevOps Engineers / SREs</w:t>
+      </w:r>
+    </w:p>
+    <w:p>
+      <w:pPr>
+        <w:numPr>
+          <w:ilvl w:val="0"/>
+          <w:numId w:val="3"/>
+        </w:numPr>
+        <w:rPr>
+          <w:rFonts w:cstheme="minorHAnsi"/>
+        </w:rPr>
+      </w:pPr>
+      <w:r>
+        <w:rPr>
+          <w:rFonts w:cstheme="minorHAnsi"/>
+        </w:rPr>
+        <w:t>Developers</w:t>
+      </w:r>
+    </w:p>
+    <w:p>
+      <w:pPr>
+        <w:numPr>
+          <w:ilvl w:val="0"/>
+          <w:numId w:val="4"/>
+        </w:numPr>
+        <w:rPr>
+          <w:rFonts w:cstheme="minorHAnsi"/>
+        </w:rPr>
+      </w:pPr>
+      <w:r>
+        <w:rPr>
+          <w:rFonts w:cstheme="minorHAnsi"/>
+        </w:rPr>
+        <w:t xml:space="preserve">Product </w:t>
+      </w:r>
+      <w:r>
+        <w:rPr>
+          <w:rFonts w:cstheme="minorHAnsi"/>
+        </w:rPr>
+        <w:t>Owner</w:t>
+      </w:r>
+    </w:p>
+    <w:p>
+      <w:pPr>
+        <w:numPr>
+          <w:ilvl w:val="0"/>
+          <w:numId w:val="4"/>
+        </w:numPr>
+        <w:rPr>
+          <w:rFonts w:cstheme="minorHAnsi"/>
+        </w:rPr>
+      </w:pPr>
+      <w:r>
+        <w:rPr>
+          <w:rFonts w:ascii="Segoe UI Emoji" w:hAnsi="Segoe UI Emoji" w:cs="Segoe UI Emoji"/>
+        </w:rPr>
+        <w:t>Scrum master</w:t>
+      </w:r>
+    </w:p>
+    <w:p>
+      <w:pPr>
+        <w:ind w:left="720"/>
+        <w:rPr>
+          <w:rFonts w:cstheme="minorHAnsi"/>
+        </w:rPr>
+      </w:pPr>
+    </w:p>
     <w:sectPr>
       <w:pgSz w:w="12240" w:h="15840"/>
       <w:pgMar w:top="1440" w:right="1800" w:bottom="1440" w:left="1800" w:header="720" w:footer="720" w:gutter="0"/>
@@ -565,6 +641,771 @@
     </w:sectPr>
   </w:body>
 </w:document>
+</file>
+
+<file path=word/numbering.xml><?xml version="1.0" encoding="utf-8"?>
+<w:numbering xmlns:wpc="http://schemas.microsoft.com/office/word/2010/wordprocessingCanvas" xmlns:cx="http://schemas.microsoft.com/office/drawing/2014/chartex" xmlns:cx1="http://schemas.microsoft.com/office/drawing/2015/9/8/chartex" xmlns:cx2="http://schemas.microsoft.com/office/drawing/2015/10/21/chartex" xmlns:cx3="http://schemas.microsoft.com/office/drawing/2016/5/9/chartex" xmlns:cx4="http://schemas.microsoft.com/office/drawing/2016/5/10/chartex" xmlns:cx5="http://schemas.microsoft.com/office/drawing/2016/5/11/chartex" xmlns:cx6="http://schemas.microsoft.com/office/drawing/2016/5/12/chartex" xmlns:cx7="http://schemas.microsoft.com/office/drawing/2016/5/13/chartex" xmlns:cx8="http://schemas.microsoft.com/office/drawing/2016/5/14/chartex" xmlns:mc="http://schemas.openxmlformats.org/markup-compatibility/2006" xmlns:aink="http://schemas.microsoft.com/office/drawing/2016/ink" xmlns:am3d="http://schemas.microsoft.com/office/drawing/2017/model3d" xmlns:o="urn:schemas-microsoft-com:office:office" xmlns:oel="http://schemas.microsoft.com/office/2019/extlst" xmlns:r="http://schemas.openxmlformats.org/officeDocument/2006/relationships" xmlns:m="http://schemas.openxmlformats.org/officeDocument/2006/math" xmlns:v="urn:schemas-microsoft-com:vml" xmlns:wp14="http://schemas.microsoft.com/office/word/2010/wordprocessingDrawing" xmlns:wp="http://schemas.openxmlformats.org/drawingml/2006/wordprocessingDrawing" xmlns:w10="urn:schemas-microsoft-com:office:word" xmlns:w="http://schemas.openxmlformats.org/wordprocessingml/2006/main" xmlns:w14="http://schemas.microsoft.com/office/word/2010/wordml" xmlns:w15="http://schemas.microsoft.com/office/word/2012/wordml" xmlns:w16cex="http://schemas.microsoft.com/office/word/2018/wordml/cex" xmlns:w16cid="http://schemas.microsoft.com/office/word/2016/wordml/cid" xmlns:w16="http://schemas.microsoft.com/office/word/2018/wordml" xmlns:w16du="http://schemas.microsoft.com/office/word/2023/wordml/word16du" xmlns:w16sdtdh="http://schemas.microsoft.com/office/word/2020/wordml/sdtdatahash" xmlns:w16sdtfl="http://schemas.microsoft.com/office/word/2024/wordml/sdtformatlock" xmlns:w16se="http://schemas.microsoft.com/office/word/2015/wordml/symex" xmlns:wpg="http://schemas.microsoft.com/office/word/2010/wordprocessingGroup" xmlns:wpi="http://schemas.microsoft.com/office/word/2010/wordprocessingInk" xmlns:wne="http://schemas.microsoft.com/office/word/2006/wordml" xmlns:wps="http://schemas.microsoft.com/office/word/2010/wordprocessingShape" mc:Ignorable="w14 w15 w16se w16cid w16 w16cex w16sdtdh w16sdtfl w16du wp14">
+  <w:abstractNum w:abstractNumId="0" w15:restartNumberingAfterBreak="0">
+    <w:nsid w:val="047C3343"/>
+    <w:multiLevelType w:val="multilevel"/>
+    <w:tmpl w:val="8F7CE9C0"/>
+    <w:lvl w:ilvl="0">
+      <w:start w:val="1"/>
+      <w:numFmt w:val="bullet"/>
+      <w:lvlText w:val=""/>
+      <w:lvlJc w:val="left"/>
+      <w:pPr>
+        <w:tabs>
+          <w:tab w:val="num" w:pos="720"/>
+        </w:tabs>
+        <w:ind w:left="720" w:hanging="360"/>
+      </w:pPr>
+      <w:rPr>
+        <w:rFonts w:ascii="Symbol" w:hAnsi="Symbol" w:hint="default"/>
+        <w:sz w:val="20"/>
+      </w:rPr>
+    </w:lvl>
+    <w:lvl w:ilvl="1" w:tentative="1">
+      <w:start w:val="1"/>
+      <w:numFmt w:val="bullet"/>
+      <w:lvlText w:val="o"/>
+      <w:lvlJc w:val="left"/>
+      <w:pPr>
+        <w:tabs>
+          <w:tab w:val="num" w:pos="1440"/>
+        </w:tabs>
+        <w:ind w:left="1440" w:hanging="360"/>
+      </w:pPr>
+      <w:rPr>
+        <w:rFonts w:ascii="Courier New" w:hAnsi="Courier New" w:hint="default"/>
+        <w:sz w:val="20"/>
+      </w:rPr>
+    </w:lvl>
+    <w:lvl w:ilvl="2" w:tentative="1">
+      <w:start w:val="1"/>
+      <w:numFmt w:val="bullet"/>
+      <w:lvlText w:val=""/>
+      <w:lvlJc w:val="left"/>
+      <w:pPr>
+        <w:tabs>
+          <w:tab w:val="num" w:pos="2160"/>
+        </w:tabs>
+        <w:ind w:left="2160" w:hanging="360"/>
+      </w:pPr>
+      <w:rPr>
+        <w:rFonts w:ascii="Wingdings" w:hAnsi="Wingdings" w:hint="default"/>
+        <w:sz w:val="20"/>
+      </w:rPr>
+    </w:lvl>
+    <w:lvl w:ilvl="3" w:tentative="1">
+      <w:start w:val="1"/>
+      <w:numFmt w:val="bullet"/>
+      <w:lvlText w:val=""/>
+      <w:lvlJc w:val="left"/>
+      <w:pPr>
+        <w:tabs>
+          <w:tab w:val="num" w:pos="2880"/>
+        </w:tabs>
+        <w:ind w:left="2880" w:hanging="360"/>
+      </w:pPr>
+      <w:rPr>
+        <w:rFonts w:ascii="Wingdings" w:hAnsi="Wingdings" w:hint="default"/>
+        <w:sz w:val="20"/>
+      </w:rPr>
+    </w:lvl>
+    <w:lvl w:ilvl="4" w:tentative="1">
+      <w:start w:val="1"/>
+      <w:numFmt w:val="bullet"/>
+      <w:lvlText w:val=""/>
+      <w:lvlJc w:val="left"/>
+      <w:pPr>
+        <w:tabs>
+          <w:tab w:val="num" w:pos="3600"/>
+        </w:tabs>
+        <w:ind w:left="3600" w:hanging="360"/>
+      </w:pPr>
+      <w:rPr>
+        <w:rFonts w:ascii="Wingdings" w:hAnsi="Wingdings" w:hint="default"/>
+        <w:sz w:val="20"/>
+      </w:rPr>
+    </w:lvl>
+    <w:lvl w:ilvl="5" w:tentative="1">
+      <w:start w:val="1"/>
+      <w:numFmt w:val="bullet"/>
+      <w:lvlText w:val=""/>
+      <w:lvlJc w:val="left"/>
+      <w:pPr>
+        <w:tabs>
+          <w:tab w:val="num" w:pos="4320"/>
+        </w:tabs>
+        <w:ind w:left="4320" w:hanging="360"/>
+      </w:pPr>
+      <w:rPr>
+        <w:rFonts w:ascii="Wingdings" w:hAnsi="Wingdings" w:hint="default"/>
+        <w:sz w:val="20"/>
+      </w:rPr>
+    </w:lvl>
+    <w:lvl w:ilvl="6" w:tentative="1">
+      <w:start w:val="1"/>
+      <w:numFmt w:val="bullet"/>
+      <w:lvlText w:val=""/>
+      <w:lvlJc w:val="left"/>
+      <w:pPr>
+        <w:tabs>
+          <w:tab w:val="num" w:pos="5040"/>
+        </w:tabs>
+        <w:ind w:left="5040" w:hanging="360"/>
+      </w:pPr>
+      <w:rPr>
+        <w:rFonts w:ascii="Wingdings" w:hAnsi="Wingdings" w:hint="default"/>
+        <w:sz w:val="20"/>
+      </w:rPr>
+    </w:lvl>
+    <w:lvl w:ilvl="7" w:tentative="1">
+      <w:start w:val="1"/>
+      <w:numFmt w:val="bullet"/>
+      <w:lvlText w:val=""/>
+      <w:lvlJc w:val="left"/>
+      <w:pPr>
+        <w:tabs>
+          <w:tab w:val="num" w:pos="5760"/>
+        </w:tabs>
+        <w:ind w:left="5760" w:hanging="360"/>
+      </w:pPr>
+      <w:rPr>
+        <w:rFonts w:ascii="Wingdings" w:hAnsi="Wingdings" w:hint="default"/>
+        <w:sz w:val="20"/>
+      </w:rPr>
+    </w:lvl>
+    <w:lvl w:ilvl="8" w:tentative="1">
+      <w:start w:val="1"/>
+      <w:numFmt w:val="bullet"/>
+      <w:lvlText w:val=""/>
+      <w:lvlJc w:val="left"/>
+      <w:pPr>
+        <w:tabs>
+          <w:tab w:val="num" w:pos="6480"/>
+        </w:tabs>
+        <w:ind w:left="6480" w:hanging="360"/>
+      </w:pPr>
+      <w:rPr>
+        <w:rFonts w:ascii="Wingdings" w:hAnsi="Wingdings" w:hint="default"/>
+        <w:sz w:val="20"/>
+      </w:rPr>
+    </w:lvl>
+  </w:abstractNum>
+  <w:abstractNum w:abstractNumId="1" w15:restartNumberingAfterBreak="0">
+    <w:nsid w:val="21E33642"/>
+    <w:multiLevelType w:val="multilevel"/>
+    <w:tmpl w:val="A1B87D50"/>
+    <w:lvl w:ilvl="0">
+      <w:start w:val="1"/>
+      <w:numFmt w:val="bullet"/>
+      <w:lvlText w:val=""/>
+      <w:lvlJc w:val="left"/>
+      <w:pPr>
+        <w:tabs>
+          <w:tab w:val="num" w:pos="720"/>
+        </w:tabs>
+        <w:ind w:left="720" w:hanging="360"/>
+      </w:pPr>
+      <w:rPr>
+        <w:rFonts w:ascii="Symbol" w:hAnsi="Symbol" w:hint="default"/>
+        <w:sz w:val="20"/>
+      </w:rPr>
+    </w:lvl>
+    <w:lvl w:ilvl="1" w:tentative="1">
+      <w:start w:val="1"/>
+      <w:numFmt w:val="bullet"/>
+      <w:lvlText w:val="o"/>
+      <w:lvlJc w:val="left"/>
+      <w:pPr>
+        <w:tabs>
+          <w:tab w:val="num" w:pos="1440"/>
+        </w:tabs>
+        <w:ind w:left="1440" w:hanging="360"/>
+      </w:pPr>
+      <w:rPr>
+        <w:rFonts w:ascii="Courier New" w:hAnsi="Courier New" w:hint="default"/>
+        <w:sz w:val="20"/>
+      </w:rPr>
+    </w:lvl>
+    <w:lvl w:ilvl="2" w:tentative="1">
+      <w:start w:val="1"/>
+      <w:numFmt w:val="bullet"/>
+      <w:lvlText w:val=""/>
+      <w:lvlJc w:val="left"/>
+      <w:pPr>
+        <w:tabs>
+          <w:tab w:val="num" w:pos="2160"/>
+        </w:tabs>
+        <w:ind w:left="2160" w:hanging="360"/>
+      </w:pPr>
+      <w:rPr>
+        <w:rFonts w:ascii="Wingdings" w:hAnsi="Wingdings" w:hint="default"/>
+        <w:sz w:val="20"/>
+      </w:rPr>
+    </w:lvl>
+    <w:lvl w:ilvl="3" w:tentative="1">
+      <w:start w:val="1"/>
+      <w:numFmt w:val="bullet"/>
+      <w:lvlText w:val=""/>
+      <w:lvlJc w:val="left"/>
+      <w:pPr>
+        <w:tabs>
+          <w:tab w:val="num" w:pos="2880"/>
+        </w:tabs>
+        <w:ind w:left="2880" w:hanging="360"/>
+      </w:pPr>
+      <w:rPr>
+        <w:rFonts w:ascii="Wingdings" w:hAnsi="Wingdings" w:hint="default"/>
+        <w:sz w:val="20"/>
+      </w:rPr>
+    </w:lvl>
+    <w:lvl w:ilvl="4" w:tentative="1">
+      <w:start w:val="1"/>
+      <w:numFmt w:val="bullet"/>
+      <w:lvlText w:val=""/>
+      <w:lvlJc w:val="left"/>
+      <w:pPr>
+        <w:tabs>
+          <w:tab w:val="num" w:pos="3600"/>
+        </w:tabs>
+        <w:ind w:left="3600" w:hanging="360"/>
+      </w:pPr>
+      <w:rPr>
+        <w:rFonts w:ascii="Wingdings" w:hAnsi="Wingdings" w:hint="default"/>
+        <w:sz w:val="20"/>
+      </w:rPr>
+    </w:lvl>
+    <w:lvl w:ilvl="5" w:tentative="1">
+      <w:start w:val="1"/>
+      <w:numFmt w:val="bullet"/>
+      <w:lvlText w:val=""/>
+      <w:lvlJc w:val="left"/>
+      <w:pPr>
+        <w:tabs>
+          <w:tab w:val="num" w:pos="4320"/>
+        </w:tabs>
+        <w:ind w:left="4320" w:hanging="360"/>
+      </w:pPr>
+      <w:rPr>
+        <w:rFonts w:ascii="Wingdings" w:hAnsi="Wingdings" w:hint="default"/>
+        <w:sz w:val="20"/>
+      </w:rPr>
+    </w:lvl>
+    <w:lvl w:ilvl="6" w:tentative="1">
+      <w:start w:val="1"/>
+      <w:numFmt w:val="bullet"/>
+      <w:lvlText w:val=""/>
+      <w:lvlJc w:val="left"/>
+      <w:pPr>
+        <w:tabs>
+          <w:tab w:val="num" w:pos="5040"/>
+        </w:tabs>
+        <w:ind w:left="5040" w:hanging="360"/>
+      </w:pPr>
+      <w:rPr>
+        <w:rFonts w:ascii="Wingdings" w:hAnsi="Wingdings" w:hint="default"/>
+        <w:sz w:val="20"/>
+      </w:rPr>
+    </w:lvl>
+    <w:lvl w:ilvl="7" w:tentative="1">
+      <w:start w:val="1"/>
+      <w:numFmt w:val="bullet"/>
+      <w:lvlText w:val=""/>
+      <w:lvlJc w:val="left"/>
+      <w:pPr>
+        <w:tabs>
+          <w:tab w:val="num" w:pos="5760"/>
+        </w:tabs>
+        <w:ind w:left="5760" w:hanging="360"/>
+      </w:pPr>
+      <w:rPr>
+        <w:rFonts w:ascii="Wingdings" w:hAnsi="Wingdings" w:hint="default"/>
+        <w:sz w:val="20"/>
+      </w:rPr>
+    </w:lvl>
+    <w:lvl w:ilvl="8" w:tentative="1">
+      <w:start w:val="1"/>
+      <w:numFmt w:val="bullet"/>
+      <w:lvlText w:val=""/>
+      <w:lvlJc w:val="left"/>
+      <w:pPr>
+        <w:tabs>
+          <w:tab w:val="num" w:pos="6480"/>
+        </w:tabs>
+        <w:ind w:left="6480" w:hanging="360"/>
+      </w:pPr>
+      <w:rPr>
+        <w:rFonts w:ascii="Wingdings" w:hAnsi="Wingdings" w:hint="default"/>
+        <w:sz w:val="20"/>
+      </w:rPr>
+    </w:lvl>
+  </w:abstractNum>
+  <w:abstractNum w:abstractNumId="2" w15:restartNumberingAfterBreak="0">
+    <w:nsid w:val="3A784B57"/>
+    <w:multiLevelType w:val="multilevel"/>
+    <w:tmpl w:val="23CC91C4"/>
+    <w:lvl w:ilvl="0">
+      <w:start w:val="1"/>
+      <w:numFmt w:val="bullet"/>
+      <w:lvlText w:val=""/>
+      <w:lvlJc w:val="left"/>
+      <w:pPr>
+        <w:tabs>
+          <w:tab w:val="num" w:pos="720"/>
+        </w:tabs>
+        <w:ind w:left="720" w:hanging="360"/>
+      </w:pPr>
+      <w:rPr>
+        <w:rFonts w:ascii="Symbol" w:hAnsi="Symbol" w:hint="default"/>
+        <w:sz w:val="20"/>
+      </w:rPr>
+    </w:lvl>
+    <w:lvl w:ilvl="1" w:tentative="1">
+      <w:start w:val="1"/>
+      <w:numFmt w:val="bullet"/>
+      <w:lvlText w:val="o"/>
+      <w:lvlJc w:val="left"/>
+      <w:pPr>
+        <w:tabs>
+          <w:tab w:val="num" w:pos="1440"/>
+        </w:tabs>
+        <w:ind w:left="1440" w:hanging="360"/>
+      </w:pPr>
+      <w:rPr>
+        <w:rFonts w:ascii="Courier New" w:hAnsi="Courier New" w:hint="default"/>
+        <w:sz w:val="20"/>
+      </w:rPr>
+    </w:lvl>
+    <w:lvl w:ilvl="2" w:tentative="1">
+      <w:start w:val="1"/>
+      <w:numFmt w:val="bullet"/>
+      <w:lvlText w:val=""/>
+      <w:lvlJc w:val="left"/>
+      <w:pPr>
+        <w:tabs>
+          <w:tab w:val="num" w:pos="2160"/>
+        </w:tabs>
+        <w:ind w:left="2160" w:hanging="360"/>
+      </w:pPr>
+      <w:rPr>
+        <w:rFonts w:ascii="Wingdings" w:hAnsi="Wingdings" w:hint="default"/>
+        <w:sz w:val="20"/>
+      </w:rPr>
+    </w:lvl>
+    <w:lvl w:ilvl="3" w:tentative="1">
+      <w:start w:val="1"/>
+      <w:numFmt w:val="bullet"/>
+      <w:lvlText w:val=""/>
+      <w:lvlJc w:val="left"/>
+      <w:pPr>
+        <w:tabs>
+          <w:tab w:val="num" w:pos="2880"/>
+        </w:tabs>
+        <w:ind w:left="2880" w:hanging="360"/>
+      </w:pPr>
+      <w:rPr>
+        <w:rFonts w:ascii="Wingdings" w:hAnsi="Wingdings" w:hint="default"/>
+        <w:sz w:val="20"/>
+      </w:rPr>
+    </w:lvl>
+    <w:lvl w:ilvl="4" w:tentative="1">
+      <w:start w:val="1"/>
+      <w:numFmt w:val="bullet"/>
+      <w:lvlText w:val=""/>
+      <w:lvlJc w:val="left"/>
+      <w:pPr>
+        <w:tabs>
+          <w:tab w:val="num" w:pos="3600"/>
+        </w:tabs>
+        <w:ind w:left="3600" w:hanging="360"/>
+      </w:pPr>
+      <w:rPr>
+        <w:rFonts w:ascii="Wingdings" w:hAnsi="Wingdings" w:hint="default"/>
+        <w:sz w:val="20"/>
+      </w:rPr>
+    </w:lvl>
+    <w:lvl w:ilvl="5" w:tentative="1">
+      <w:start w:val="1"/>
+      <w:numFmt w:val="bullet"/>
+      <w:lvlText w:val=""/>
+      <w:lvlJc w:val="left"/>
+      <w:pPr>
+        <w:tabs>
+          <w:tab w:val="num" w:pos="4320"/>
+        </w:tabs>
+        <w:ind w:left="4320" w:hanging="360"/>
+      </w:pPr>
+      <w:rPr>
+        <w:rFonts w:ascii="Wingdings" w:hAnsi="Wingdings" w:hint="default"/>
+        <w:sz w:val="20"/>
+      </w:rPr>
+    </w:lvl>
+    <w:lvl w:ilvl="6" w:tentative="1">
+      <w:start w:val="1"/>
+      <w:numFmt w:val="bullet"/>
+      <w:lvlText w:val=""/>
+      <w:lvlJc w:val="left"/>
+      <w:pPr>
+        <w:tabs>
+          <w:tab w:val="num" w:pos="5040"/>
+        </w:tabs>
+        <w:ind w:left="5040" w:hanging="360"/>
+      </w:pPr>
+      <w:rPr>
+        <w:rFonts w:ascii="Wingdings" w:hAnsi="Wingdings" w:hint="default"/>
+        <w:sz w:val="20"/>
+      </w:rPr>
+    </w:lvl>
+    <w:lvl w:ilvl="7" w:tentative="1">
+      <w:start w:val="1"/>
+      <w:numFmt w:val="bullet"/>
+      <w:lvlText w:val=""/>
+      <w:lvlJc w:val="left"/>
+      <w:pPr>
+        <w:tabs>
+          <w:tab w:val="num" w:pos="5760"/>
+        </w:tabs>
+        <w:ind w:left="5760" w:hanging="360"/>
+      </w:pPr>
+      <w:rPr>
+        <w:rFonts w:ascii="Wingdings" w:hAnsi="Wingdings" w:hint="default"/>
+        <w:sz w:val="20"/>
+      </w:rPr>
+    </w:lvl>
+    <w:lvl w:ilvl="8" w:tentative="1">
+      <w:start w:val="1"/>
+      <w:numFmt w:val="bullet"/>
+      <w:lvlText w:val=""/>
+      <w:lvlJc w:val="left"/>
+      <w:pPr>
+        <w:tabs>
+          <w:tab w:val="num" w:pos="6480"/>
+        </w:tabs>
+        <w:ind w:left="6480" w:hanging="360"/>
+      </w:pPr>
+      <w:rPr>
+        <w:rFonts w:ascii="Wingdings" w:hAnsi="Wingdings" w:hint="default"/>
+        <w:sz w:val="20"/>
+      </w:rPr>
+    </w:lvl>
+  </w:abstractNum>
+  <w:abstractNum w:abstractNumId="3" w15:restartNumberingAfterBreak="0">
+    <w:nsid w:val="69DA1DEE"/>
+    <w:multiLevelType w:val="multilevel"/>
+    <w:tmpl w:val="F30CC726"/>
+    <w:lvl w:ilvl="0">
+      <w:start w:val="1"/>
+      <w:numFmt w:val="bullet"/>
+      <w:lvlText w:val=""/>
+      <w:lvlJc w:val="left"/>
+      <w:pPr>
+        <w:tabs>
+          <w:tab w:val="num" w:pos="720"/>
+        </w:tabs>
+        <w:ind w:left="720" w:hanging="360"/>
+      </w:pPr>
+      <w:rPr>
+        <w:rFonts w:ascii="Symbol" w:hAnsi="Symbol" w:hint="default"/>
+        <w:sz w:val="20"/>
+      </w:rPr>
+    </w:lvl>
+    <w:lvl w:ilvl="1" w:tentative="1">
+      <w:start w:val="1"/>
+      <w:numFmt w:val="bullet"/>
+      <w:lvlText w:val="o"/>
+      <w:lvlJc w:val="left"/>
+      <w:pPr>
+        <w:tabs>
+          <w:tab w:val="num" w:pos="1440"/>
+        </w:tabs>
+        <w:ind w:left="1440" w:hanging="360"/>
+      </w:pPr>
+      <w:rPr>
+        <w:rFonts w:ascii="Courier New" w:hAnsi="Courier New" w:hint="default"/>
+        <w:sz w:val="20"/>
+      </w:rPr>
+    </w:lvl>
+    <w:lvl w:ilvl="2" w:tentative="1">
+      <w:start w:val="1"/>
+      <w:numFmt w:val="bullet"/>
+      <w:lvlText w:val=""/>
+      <w:lvlJc w:val="left"/>
+      <w:pPr>
+        <w:tabs>
+          <w:tab w:val="num" w:pos="2160"/>
+        </w:tabs>
+        <w:ind w:left="2160" w:hanging="360"/>
+      </w:pPr>
+      <w:rPr>
+        <w:rFonts w:ascii="Wingdings" w:hAnsi="Wingdings" w:hint="default"/>
+        <w:sz w:val="20"/>
+      </w:rPr>
+    </w:lvl>
+    <w:lvl w:ilvl="3" w:tentative="1">
+      <w:start w:val="1"/>
+      <w:numFmt w:val="bullet"/>
+      <w:lvlText w:val=""/>
+      <w:lvlJc w:val="left"/>
+      <w:pPr>
+        <w:tabs>
+          <w:tab w:val="num" w:pos="2880"/>
+        </w:tabs>
+        <w:ind w:left="2880" w:hanging="360"/>
+      </w:pPr>
+      <w:rPr>
+        <w:rFonts w:ascii="Wingdings" w:hAnsi="Wingdings" w:hint="default"/>
+        <w:sz w:val="20"/>
+      </w:rPr>
+    </w:lvl>
+    <w:lvl w:ilvl="4" w:tentative="1">
+      <w:start w:val="1"/>
+      <w:numFmt w:val="bullet"/>
+      <w:lvlText w:val=""/>
+      <w:lvlJc w:val="left"/>
+      <w:pPr>
+        <w:tabs>
+          <w:tab w:val="num" w:pos="3600"/>
+        </w:tabs>
+        <w:ind w:left="3600" w:hanging="360"/>
+      </w:pPr>
+      <w:rPr>
+        <w:rFonts w:ascii="Wingdings" w:hAnsi="Wingdings" w:hint="default"/>
+        <w:sz w:val="20"/>
+      </w:rPr>
+    </w:lvl>
+    <w:lvl w:ilvl="5" w:tentative="1">
+      <w:start w:val="1"/>
+      <w:numFmt w:val="bullet"/>
+      <w:lvlText w:val=""/>
+      <w:lvlJc w:val="left"/>
+      <w:pPr>
+        <w:tabs>
+          <w:tab w:val="num" w:pos="4320"/>
+        </w:tabs>
+        <w:ind w:left="4320" w:hanging="360"/>
+      </w:pPr>
+      <w:rPr>
+        <w:rFonts w:ascii="Wingdings" w:hAnsi="Wingdings" w:hint="default"/>
+        <w:sz w:val="20"/>
+      </w:rPr>
+    </w:lvl>
+    <w:lvl w:ilvl="6" w:tentative="1">
+      <w:start w:val="1"/>
+      <w:numFmt w:val="bullet"/>
+      <w:lvlText w:val=""/>
+      <w:lvlJc w:val="left"/>
+      <w:pPr>
+        <w:tabs>
+          <w:tab w:val="num" w:pos="5040"/>
+        </w:tabs>
+        <w:ind w:left="5040" w:hanging="360"/>
+      </w:pPr>
+      <w:rPr>
+        <w:rFonts w:ascii="Wingdings" w:hAnsi="Wingdings" w:hint="default"/>
+        <w:sz w:val="20"/>
+      </w:rPr>
+    </w:lvl>
+    <w:lvl w:ilvl="7" w:tentative="1">
+      <w:start w:val="1"/>
+      <w:numFmt w:val="bullet"/>
+      <w:lvlText w:val=""/>
+      <w:lvlJc w:val="left"/>
+      <w:pPr>
+        <w:tabs>
+          <w:tab w:val="num" w:pos="5760"/>
+        </w:tabs>
+        <w:ind w:left="5760" w:hanging="360"/>
+      </w:pPr>
+      <w:rPr>
+        <w:rFonts w:ascii="Wingdings" w:hAnsi="Wingdings" w:hint="default"/>
+        <w:sz w:val="20"/>
+      </w:rPr>
+    </w:lvl>
+    <w:lvl w:ilvl="8" w:tentative="1">
+      <w:start w:val="1"/>
+      <w:numFmt w:val="bullet"/>
+      <w:lvlText w:val=""/>
+      <w:lvlJc w:val="left"/>
+      <w:pPr>
+        <w:tabs>
+          <w:tab w:val="num" w:pos="6480"/>
+        </w:tabs>
+        <w:ind w:left="6480" w:hanging="360"/>
+      </w:pPr>
+      <w:rPr>
+        <w:rFonts w:ascii="Wingdings" w:hAnsi="Wingdings" w:hint="default"/>
+        <w:sz w:val="20"/>
+      </w:rPr>
+    </w:lvl>
+  </w:abstractNum>
+  <w:abstractNum w:abstractNumId="4" w15:restartNumberingAfterBreak="0">
+    <w:nsid w:val="7C301597"/>
+    <w:multiLevelType w:val="multilevel"/>
+    <w:tmpl w:val="10ACFDB6"/>
+    <w:lvl w:ilvl="0">
+      <w:start w:val="1"/>
+      <w:numFmt w:val="bullet"/>
+      <w:lvlText w:val=""/>
+      <w:lvlJc w:val="left"/>
+      <w:pPr>
+        <w:tabs>
+          <w:tab w:val="num" w:pos="720"/>
+        </w:tabs>
+        <w:ind w:left="720" w:hanging="360"/>
+      </w:pPr>
+      <w:rPr>
+        <w:rFonts w:ascii="Symbol" w:hAnsi="Symbol" w:hint="default"/>
+        <w:sz w:val="20"/>
+      </w:rPr>
+    </w:lvl>
+    <w:lvl w:ilvl="1" w:tentative="1">
+      <w:start w:val="1"/>
+      <w:numFmt w:val="bullet"/>
+      <w:lvlText w:val="o"/>
+      <w:lvlJc w:val="left"/>
+      <w:pPr>
+        <w:tabs>
+          <w:tab w:val="num" w:pos="1440"/>
+        </w:tabs>
+        <w:ind w:left="1440" w:hanging="360"/>
+      </w:pPr>
+      <w:rPr>
+        <w:rFonts w:ascii="Courier New" w:hAnsi="Courier New" w:hint="default"/>
+        <w:sz w:val="20"/>
+      </w:rPr>
+    </w:lvl>
+    <w:lvl w:ilvl="2" w:tentative="1">
+      <w:start w:val="1"/>
+      <w:numFmt w:val="bullet"/>
+      <w:lvlText w:val=""/>
+      <w:lvlJc w:val="left"/>
+      <w:pPr>
+        <w:tabs>
+          <w:tab w:val="num" w:pos="2160"/>
+        </w:tabs>
+        <w:ind w:left="2160" w:hanging="360"/>
+      </w:pPr>
+      <w:rPr>
+        <w:rFonts w:ascii="Wingdings" w:hAnsi="Wingdings" w:hint="default"/>
+        <w:sz w:val="20"/>
+      </w:rPr>
+    </w:lvl>
+    <w:lvl w:ilvl="3" w:tentative="1">
+      <w:start w:val="1"/>
+      <w:numFmt w:val="bullet"/>
+      <w:lvlText w:val=""/>
+      <w:lvlJc w:val="left"/>
+      <w:pPr>
+        <w:tabs>
+          <w:tab w:val="num" w:pos="2880"/>
+        </w:tabs>
+        <w:ind w:left="2880" w:hanging="360"/>
+      </w:pPr>
+      <w:rPr>
+        <w:rFonts w:ascii="Wingdings" w:hAnsi="Wingdings" w:hint="default"/>
+        <w:sz w:val="20"/>
+      </w:rPr>
+    </w:lvl>
+    <w:lvl w:ilvl="4" w:tentative="1">
+      <w:start w:val="1"/>
+      <w:numFmt w:val="bullet"/>
+      <w:lvlText w:val=""/>
+      <w:lvlJc w:val="left"/>
+      <w:pPr>
+        <w:tabs>
+          <w:tab w:val="num" w:pos="3600"/>
+        </w:tabs>
+        <w:ind w:left="3600" w:hanging="360"/>
+      </w:pPr>
+      <w:rPr>
+        <w:rFonts w:ascii="Wingdings" w:hAnsi="Wingdings" w:hint="default"/>
+        <w:sz w:val="20"/>
+      </w:rPr>
+    </w:lvl>
+    <w:lvl w:ilvl="5" w:tentative="1">
+      <w:start w:val="1"/>
+      <w:numFmt w:val="bullet"/>
+      <w:lvlText w:val=""/>
+      <w:lvlJc w:val="left"/>
+      <w:pPr>
+        <w:tabs>
+          <w:tab w:val="num" w:pos="4320"/>
+        </w:tabs>
+        <w:ind w:left="4320" w:hanging="360"/>
+      </w:pPr>
+      <w:rPr>
+        <w:rFonts w:ascii="Wingdings" w:hAnsi="Wingdings" w:hint="default"/>
+        <w:sz w:val="20"/>
+      </w:rPr>
+    </w:lvl>
+    <w:lvl w:ilvl="6" w:tentative="1">
+      <w:start w:val="1"/>
+      <w:numFmt w:val="bullet"/>
+      <w:lvlText w:val=""/>
+      <w:lvlJc w:val="left"/>
+      <w:pPr>
+        <w:tabs>
+          <w:tab w:val="num" w:pos="5040"/>
+        </w:tabs>
+        <w:ind w:left="5040" w:hanging="360"/>
+      </w:pPr>
+      <w:rPr>
+        <w:rFonts w:ascii="Wingdings" w:hAnsi="Wingdings" w:hint="default"/>
+        <w:sz w:val="20"/>
+      </w:rPr>
+    </w:lvl>
+    <w:lvl w:ilvl="7" w:tentative="1">
+      <w:start w:val="1"/>
+      <w:numFmt w:val="bullet"/>
+      <w:lvlText w:val=""/>
+      <w:lvlJc w:val="left"/>
+      <w:pPr>
+        <w:tabs>
+          <w:tab w:val="num" w:pos="5760"/>
+        </w:tabs>
+        <w:ind w:left="5760" w:hanging="360"/>
+      </w:pPr>
+      <w:rPr>
+        <w:rFonts w:ascii="Wingdings" w:hAnsi="Wingdings" w:hint="default"/>
+        <w:sz w:val="20"/>
+      </w:rPr>
+    </w:lvl>
+    <w:lvl w:ilvl="8" w:tentative="1">
+      <w:start w:val="1"/>
+      <w:numFmt w:val="bullet"/>
+      <w:lvlText w:val=""/>
+      <w:lvlJc w:val="left"/>
+      <w:pPr>
+        <w:tabs>
+          <w:tab w:val="num" w:pos="6480"/>
+        </w:tabs>
+        <w:ind w:left="6480" w:hanging="360"/>
+      </w:pPr>
+      <w:rPr>
+        <w:rFonts w:ascii="Wingdings" w:hAnsi="Wingdings" w:hint="default"/>
+        <w:sz w:val="20"/>
+      </w:rPr>
+    </w:lvl>
+  </w:abstractNum>
+  <w:num w:numId="1" w16cid:durableId="1638487490">
+    <w:abstractNumId w:val="1"/>
+  </w:num>
+  <w:num w:numId="2" w16cid:durableId="1513647384">
+    <w:abstractNumId w:val="2"/>
+  </w:num>
+  <w:num w:numId="3" w16cid:durableId="1744717651">
+    <w:abstractNumId w:val="4"/>
+  </w:num>
+  <w:num w:numId="4" w16cid:durableId="62726762">
+    <w:abstractNumId w:val="0"/>
+  </w:num>
+  <w:num w:numId="5" w16cid:durableId="1215969489">
+    <w:abstractNumId w:val="3"/>
+  </w:num>
+</w:numbering>
 </file>
 
 <file path=word/styles.xml><?xml version="1.0" encoding="utf-8"?>
@@ -1171,7 +2012,6 @@
   <w:style w:type="character" w:default="1" w:styleId="DefaultParagraphFont">
     <w:name w:val="Default Paragraph Font"/>
     <w:uiPriority w:val="1"/>
-    <w:semiHidden/>
     <w:unhideWhenUsed/>
   </w:style>
   <w:style w:type="table" w:default="1" w:styleId="TableNormal">

</xml_diff>

<commit_message>
add 2 more personas
</commit_message>
<xml_diff>
--- a/Dashboard persona.docx
+++ b/Dashboard persona.docx
@@ -14,6 +14,7 @@
           <w:u w:val="single"/>
         </w:rPr>
       </w:pPr>
+      <w:bookmarkStart w:id="0" w:name="_Hlk201676541"/>
       <w:r>
         <w:rPr>
           <w:rFonts w:asciiTheme="majorBidi" w:hAnsiTheme="majorBidi" w:cstheme="majorBidi"/>
@@ -24,6 +25,17 @@
           <w:u w:val="single"/>
         </w:rPr>
         <w:t>Persona</w:t>
+      </w:r>
+      <w:r>
+        <w:rPr>
+          <w:rFonts w:asciiTheme="majorBidi" w:hAnsiTheme="majorBidi" w:cstheme="majorBidi"/>
+          <w:b/>
+          <w:bCs/>
+          <w:sz w:val="28"/>
+          <w:szCs w:val="28"/>
+          <w:u w:val="single"/>
+        </w:rPr>
+        <w:t xml:space="preserve"> -1 </w:t>
       </w:r>
     </w:p>
     <w:p>
@@ -513,7 +525,7 @@
           <w:u w:val="single"/>
         </w:rPr>
         <w:lastRenderedPageBreak/>
-        <w:t>Shareholders</w:t>
+        <w:t>Persona</w:t>
       </w:r>
       <w:r>
         <w:rPr>
@@ -524,6 +536,1560 @@
           <w:szCs w:val="28"/>
           <w:u w:val="single"/>
         </w:rPr>
+        <w:t xml:space="preserve"> -</w:t>
+      </w:r>
+      <w:r>
+        <w:rPr>
+          <w:rFonts w:asciiTheme="majorBidi" w:hAnsiTheme="majorBidi" w:cstheme="majorBidi"/>
+          <w:b/>
+          <w:bCs/>
+          <w:sz w:val="28"/>
+          <w:szCs w:val="28"/>
+          <w:u w:val="single"/>
+        </w:rPr>
+        <w:t>2</w:t>
+      </w:r>
+      <w:r>
+        <w:rPr>
+          <w:rFonts w:asciiTheme="majorBidi" w:hAnsiTheme="majorBidi" w:cstheme="majorBidi"/>
+          <w:b/>
+          <w:bCs/>
+          <w:sz w:val="28"/>
+          <w:szCs w:val="28"/>
+          <w:u w:val="single"/>
+        </w:rPr>
+        <w:t xml:space="preserve"> </w:t>
+      </w:r>
+    </w:p>
+    <w:p>
+      <w:pPr>
+        <w:rPr>
+          <w:rFonts w:cstheme="minorHAnsi"/>
+        </w:rPr>
+      </w:pPr>
+      <w:r>
+        <w:rPr>
+          <w:rFonts w:cstheme="minorHAnsi"/>
+        </w:rPr>
+        <w:t>Description:</w:t>
+      </w:r>
+    </w:p>
+    <w:p>
+      <w:pPr>
+        <w:rPr>
+          <w:rFonts w:cstheme="minorHAnsi"/>
+        </w:rPr>
+      </w:pPr>
+      <w:r>
+        <w:rPr>
+          <w:rFonts w:cstheme="minorHAnsi"/>
+        </w:rPr>
+        <w:tab/>
+      </w:r>
+      <w:r>
+        <w:rPr>
+          <w:rFonts w:cstheme="minorHAnsi"/>
+        </w:rPr>
+        <w:t>Thomas</w:t>
+      </w:r>
+      <w:r>
+        <w:rPr>
+          <w:rFonts w:cstheme="minorHAnsi"/>
+        </w:rPr>
+        <w:t xml:space="preserve"> </w:t>
+      </w:r>
+      <w:r>
+        <w:rPr>
+          <w:rFonts w:cstheme="minorHAnsi"/>
+        </w:rPr>
+        <w:t>Horn</w:t>
+      </w:r>
+      <w:r>
+        <w:rPr>
+          <w:rFonts w:cstheme="minorHAnsi"/>
+        </w:rPr>
+        <w:t>.</w:t>
+      </w:r>
+    </w:p>
+    <w:p>
+      <w:pPr>
+        <w:rPr>
+          <w:rFonts w:cstheme="minorHAnsi"/>
+        </w:rPr>
+      </w:pPr>
+      <w:r>
+        <w:rPr>
+          <w:rFonts w:cstheme="minorHAnsi"/>
+        </w:rPr>
+        <w:tab/>
+      </w:r>
+      <w:r>
+        <w:rPr>
+          <w:rFonts w:cstheme="minorHAnsi"/>
+        </w:rPr>
+        <w:t>Security Analyst</w:t>
+      </w:r>
+    </w:p>
+    <w:p>
+      <w:pPr>
+        <w:rPr>
+          <w:rFonts w:cstheme="minorHAnsi"/>
+        </w:rPr>
+      </w:pPr>
+      <w:r>
+        <w:rPr>
+          <w:rFonts w:cstheme="minorHAnsi"/>
+        </w:rPr>
+        <w:tab/>
+      </w:r>
+      <w:r>
+        <w:rPr>
+          <w:rFonts w:cstheme="minorHAnsi"/>
+        </w:rPr>
+        <w:t>Divorced</w:t>
+      </w:r>
+    </w:p>
+    <w:p>
+      <w:pPr>
+        <w:rPr>
+          <w:rFonts w:cstheme="minorHAnsi"/>
+        </w:rPr>
+      </w:pPr>
+      <w:r>
+        <w:rPr>
+          <w:rFonts w:cstheme="minorHAnsi"/>
+        </w:rPr>
+        <w:tab/>
+        <w:t xml:space="preserve">Living and working in </w:t>
+      </w:r>
+      <w:r>
+        <w:rPr>
+          <w:rFonts w:cstheme="minorHAnsi"/>
+        </w:rPr>
+        <w:t xml:space="preserve">FFM </w:t>
+      </w:r>
+    </w:p>
+    <w:p>
+      <w:pPr>
+        <w:rPr>
+          <w:rFonts w:cstheme="minorHAnsi"/>
+        </w:rPr>
+      </w:pPr>
+    </w:p>
+    <w:p>
+      <w:pPr>
+        <w:rPr>
+          <w:rFonts w:cstheme="minorHAnsi"/>
+        </w:rPr>
+      </w:pPr>
+      <w:r>
+        <w:rPr>
+          <w:rFonts w:cstheme="minorHAnsi"/>
+        </w:rPr>
+        <w:t>My Typical Day:</w:t>
+      </w:r>
+    </w:p>
+    <w:p>
+      <w:pPr>
+        <w:rPr>
+          <w:rFonts w:cstheme="minorHAnsi"/>
+        </w:rPr>
+      </w:pPr>
+      <w:r>
+        <w:rPr>
+          <w:rFonts w:cstheme="minorHAnsi"/>
+        </w:rPr>
+        <w:tab/>
+      </w:r>
+      <w:r>
+        <w:rPr>
+          <w:rFonts w:cstheme="minorHAnsi"/>
+        </w:rPr>
+        <w:t>Reviewing daily security reports and alerts</w:t>
+      </w:r>
+      <w:r>
+        <w:rPr>
+          <w:rFonts w:cstheme="minorHAnsi"/>
+        </w:rPr>
+        <w:t>.</w:t>
+      </w:r>
+    </w:p>
+    <w:p>
+      <w:pPr>
+        <w:ind w:firstLine="720"/>
+        <w:rPr>
+          <w:rFonts w:cstheme="minorHAnsi"/>
+        </w:rPr>
+      </w:pPr>
+      <w:r>
+        <w:rPr>
+          <w:rFonts w:cstheme="minorHAnsi"/>
+        </w:rPr>
+        <w:t>Monitoring ongoing vulnerability scans and assessments.</w:t>
+      </w:r>
+    </w:p>
+    <w:p>
+      <w:pPr>
+        <w:ind w:left="720"/>
+        <w:rPr>
+          <w:rFonts w:cstheme="minorHAnsi"/>
+        </w:rPr>
+      </w:pPr>
+      <w:r>
+        <w:rPr>
+          <w:rFonts w:cstheme="minorHAnsi"/>
+        </w:rPr>
+        <w:t xml:space="preserve">Collaborating with developers and DevOps teams </w:t>
+      </w:r>
+      <w:r>
+        <w:rPr>
+          <w:rFonts w:cstheme="minorHAnsi"/>
+        </w:rPr>
+        <w:t>to solve security issues.</w:t>
+      </w:r>
+    </w:p>
+    <w:p>
+      <w:pPr>
+        <w:ind w:left="720"/>
+        <w:rPr>
+          <w:rFonts w:cstheme="minorHAnsi"/>
+        </w:rPr>
+      </w:pPr>
+      <w:r>
+        <w:rPr>
+          <w:rFonts w:cstheme="minorHAnsi"/>
+        </w:rPr>
+        <w:t xml:space="preserve">Using tools to analyze vulnerabilities, </w:t>
+      </w:r>
+      <w:r>
+        <w:rPr>
+          <w:rFonts w:cstheme="minorHAnsi"/>
+        </w:rPr>
+        <w:t>.html</w:t>
+      </w:r>
+      <w:r>
+        <w:rPr>
+          <w:rFonts w:cstheme="minorHAnsi"/>
+        </w:rPr>
+        <w:t xml:space="preserve"> </w:t>
+      </w:r>
+      <w:proofErr w:type="gramStart"/>
+      <w:r>
+        <w:rPr>
+          <w:rFonts w:cstheme="minorHAnsi"/>
+        </w:rPr>
+        <w:t xml:space="preserve">and </w:t>
+      </w:r>
+      <w:r>
+        <w:rPr>
+          <w:rFonts w:cstheme="minorHAnsi"/>
+        </w:rPr>
+        <w:t>.</w:t>
+      </w:r>
+      <w:proofErr w:type="spellStart"/>
+      <w:r>
+        <w:rPr>
+          <w:rFonts w:cstheme="minorHAnsi"/>
+        </w:rPr>
+        <w:t>json</w:t>
+      </w:r>
+      <w:proofErr w:type="spellEnd"/>
+      <w:proofErr w:type="gramEnd"/>
+      <w:r>
+        <w:rPr>
+          <w:rFonts w:cstheme="minorHAnsi"/>
+        </w:rPr>
+        <w:t xml:space="preserve"> </w:t>
+      </w:r>
+      <w:r>
+        <w:rPr>
+          <w:rFonts w:cstheme="minorHAnsi"/>
+        </w:rPr>
+        <w:t>reports.</w:t>
+      </w:r>
+    </w:p>
+    <w:p>
+      <w:pPr>
+        <w:rPr>
+          <w:rFonts w:cstheme="minorHAnsi"/>
+        </w:rPr>
+      </w:pPr>
+    </w:p>
+    <w:p>
+      <w:pPr>
+        <w:rPr>
+          <w:rFonts w:cstheme="minorHAnsi"/>
+        </w:rPr>
+      </w:pPr>
+      <w:r>
+        <w:rPr>
+          <w:rFonts w:cstheme="minorHAnsi"/>
+        </w:rPr>
+        <w:tab/>
+      </w:r>
+    </w:p>
+    <w:p>
+      <w:pPr>
+        <w:rPr>
+          <w:rFonts w:cstheme="minorHAnsi"/>
+        </w:rPr>
+      </w:pPr>
+    </w:p>
+    <w:p>
+      <w:pPr>
+        <w:rPr>
+          <w:rFonts w:cstheme="minorHAnsi"/>
+        </w:rPr>
+      </w:pPr>
+      <w:r>
+        <w:rPr>
+          <w:rFonts w:cstheme="minorHAnsi"/>
+        </w:rPr>
+        <w:t>My goals are:</w:t>
+      </w:r>
+    </w:p>
+    <w:p>
+      <w:pPr>
+        <w:rPr>
+          <w:rFonts w:cstheme="minorHAnsi"/>
+        </w:rPr>
+      </w:pPr>
+      <w:r>
+        <w:rPr>
+          <w:rFonts w:cstheme="minorHAnsi"/>
+        </w:rPr>
+        <w:tab/>
+      </w:r>
+      <w:r>
+        <w:rPr>
+          <w:rFonts w:cstheme="minorHAnsi"/>
+        </w:rPr>
+        <w:t xml:space="preserve"> Quickly identify the most critical vulnerabilities affecting the </w:t>
+      </w:r>
+      <w:r>
+        <w:rPr>
+          <w:rFonts w:cstheme="minorHAnsi"/>
+        </w:rPr>
+        <w:t>Web A</w:t>
+      </w:r>
+      <w:r>
+        <w:rPr>
+          <w:rFonts w:cstheme="minorHAnsi"/>
+        </w:rPr>
+        <w:t>pp.</w:t>
+      </w:r>
+    </w:p>
+    <w:p>
+      <w:pPr>
+        <w:ind w:firstLine="720"/>
+        <w:rPr>
+          <w:rFonts w:cstheme="minorHAnsi"/>
+        </w:rPr>
+      </w:pPr>
+      <w:r>
+        <w:rPr>
+          <w:rFonts w:cstheme="minorHAnsi"/>
+        </w:rPr>
+        <w:t xml:space="preserve"> Be in sync with security analysis technologies.</w:t>
+      </w:r>
+    </w:p>
+    <w:p>
+      <w:pPr>
+        <w:ind w:firstLine="720"/>
+        <w:rPr>
+          <w:rFonts w:cstheme="minorHAnsi"/>
+        </w:rPr>
+      </w:pPr>
+      <w:r>
+        <w:rPr>
+          <w:rFonts w:cstheme="minorHAnsi"/>
+        </w:rPr>
+        <w:t xml:space="preserve"> Inform the security team about any ongoing vulnerabilities.</w:t>
+      </w:r>
+    </w:p>
+    <w:p>
+      <w:pPr>
+        <w:ind w:firstLine="720"/>
+        <w:rPr>
+          <w:rFonts w:cstheme="minorHAnsi"/>
+        </w:rPr>
+      </w:pPr>
+    </w:p>
+    <w:p>
+      <w:pPr>
+        <w:rPr>
+          <w:rFonts w:cstheme="minorHAnsi"/>
+        </w:rPr>
+      </w:pPr>
+    </w:p>
+    <w:p>
+      <w:pPr>
+        <w:rPr>
+          <w:rFonts w:cstheme="minorHAnsi"/>
+        </w:rPr>
+      </w:pPr>
+      <w:r>
+        <w:rPr>
+          <w:rFonts w:cstheme="minorHAnsi"/>
+        </w:rPr>
+        <w:t>My Challenges:</w:t>
+      </w:r>
+    </w:p>
+    <w:p>
+      <w:pPr>
+        <w:rPr>
+          <w:rFonts w:cstheme="minorHAnsi"/>
+        </w:rPr>
+      </w:pPr>
+      <w:r>
+        <w:rPr>
+          <w:rFonts w:cstheme="minorHAnsi"/>
+        </w:rPr>
+        <w:tab/>
+        <w:t xml:space="preserve"> </w:t>
+      </w:r>
+      <w:r>
+        <w:rPr>
+          <w:rFonts w:cstheme="minorHAnsi"/>
+        </w:rPr>
+        <w:t>Managing and interpreting large volumes of scan data in different formats.</w:t>
+      </w:r>
+    </w:p>
+    <w:p>
+      <w:pPr>
+        <w:ind w:left="60" w:firstLine="720"/>
+        <w:rPr>
+          <w:rFonts w:cstheme="minorHAnsi"/>
+        </w:rPr>
+      </w:pPr>
+      <w:r>
+        <w:rPr>
+          <w:rFonts w:cstheme="minorHAnsi"/>
+        </w:rPr>
+        <w:t>Keeping track of the latest security status after every code commit.</w:t>
+      </w:r>
+    </w:p>
+    <w:p>
+      <w:pPr>
+        <w:ind w:firstLine="720"/>
+        <w:rPr>
+          <w:rFonts w:cstheme="minorHAnsi"/>
+        </w:rPr>
+      </w:pPr>
+      <w:r>
+        <w:rPr>
+          <w:rFonts w:cstheme="minorHAnsi"/>
+        </w:rPr>
+        <w:t>Lack of a unified tool that automatically pulls the latest vulnerability data.</w:t>
+      </w:r>
+    </w:p>
+    <w:p>
+      <w:pPr>
+        <w:ind w:left="720"/>
+        <w:rPr>
+          <w:rFonts w:cstheme="minorHAnsi"/>
+        </w:rPr>
+      </w:pPr>
+      <w:r>
+        <w:rPr>
+          <w:rFonts w:cstheme="minorHAnsi"/>
+        </w:rPr>
+        <w:t xml:space="preserve">Difficulty in prioritizing vulnerabilities based on </w:t>
+      </w:r>
+      <w:proofErr w:type="gramStart"/>
+      <w:r>
+        <w:rPr>
+          <w:rFonts w:cstheme="minorHAnsi"/>
+        </w:rPr>
+        <w:t xml:space="preserve">severity </w:t>
+      </w:r>
+      <w:r>
+        <w:rPr>
+          <w:rFonts w:cstheme="minorHAnsi"/>
+        </w:rPr>
+        <w:t>.</w:t>
+      </w:r>
+      <w:proofErr w:type="gramEnd"/>
+    </w:p>
+    <w:p>
+      <w:pPr>
+        <w:rPr>
+          <w:rFonts w:cstheme="minorHAnsi"/>
+        </w:rPr>
+      </w:pPr>
+      <w:r>
+        <w:rPr>
+          <w:rFonts w:cstheme="minorHAnsi"/>
+        </w:rPr>
+        <w:lastRenderedPageBreak/>
+        <w:t>I see and hear:</w:t>
+      </w:r>
+    </w:p>
+    <w:p>
+      <w:pPr>
+        <w:ind w:firstLine="720"/>
+        <w:rPr>
+          <w:rFonts w:cstheme="minorHAnsi"/>
+        </w:rPr>
+      </w:pPr>
+      <w:r>
+        <w:rPr>
+          <w:rFonts w:cstheme="minorHAnsi"/>
+        </w:rPr>
+        <w:t>Developers discussing new features and tight deadlines.</w:t>
+      </w:r>
+    </w:p>
+    <w:p>
+      <w:pPr>
+        <w:ind w:firstLine="720"/>
+        <w:rPr>
+          <w:rFonts w:cstheme="minorHAnsi"/>
+        </w:rPr>
+      </w:pPr>
+      <w:r>
+        <w:rPr>
+          <w:rFonts w:cstheme="minorHAnsi"/>
+        </w:rPr>
+        <w:t>Alerts and notifications about new vulnerabilities</w:t>
+      </w:r>
+      <w:r>
+        <w:rPr>
+          <w:rFonts w:cstheme="minorHAnsi"/>
+        </w:rPr>
+        <w:t>.</w:t>
+      </w:r>
+    </w:p>
+    <w:p>
+      <w:pPr>
+        <w:rPr>
+          <w:rFonts w:cstheme="minorHAnsi"/>
+        </w:rPr>
+      </w:pPr>
+    </w:p>
+    <w:p>
+      <w:pPr>
+        <w:rPr>
+          <w:rFonts w:cstheme="minorHAnsi"/>
+        </w:rPr>
+      </w:pPr>
+      <w:r>
+        <w:rPr>
+          <w:rFonts w:cstheme="minorHAnsi"/>
+        </w:rPr>
+        <w:t>These are my wishes:</w:t>
+      </w:r>
+    </w:p>
+    <w:p>
+      <w:pPr>
+        <w:ind w:left="720"/>
+        <w:rPr>
+          <w:rFonts w:cstheme="minorHAnsi"/>
+        </w:rPr>
+      </w:pPr>
+      <w:r>
+        <w:rPr>
+          <w:rFonts w:cstheme="minorHAnsi"/>
+        </w:rPr>
+        <w:t xml:space="preserve">A user-friendly dashboard that </w:t>
+      </w:r>
+      <w:r>
+        <w:rPr>
+          <w:rFonts w:cstheme="minorHAnsi"/>
+        </w:rPr>
+        <w:t>shows</w:t>
+      </w:r>
+      <w:r>
+        <w:rPr>
+          <w:rFonts w:cstheme="minorHAnsi"/>
+        </w:rPr>
+        <w:t xml:space="preserve"> all vulnerability data automatically after each pipeline run.</w:t>
+      </w:r>
+    </w:p>
+    <w:p>
+      <w:pPr>
+        <w:ind w:firstLine="720"/>
+        <w:rPr>
+          <w:rFonts w:cstheme="minorHAnsi"/>
+        </w:rPr>
+      </w:pPr>
+      <w:r>
+        <w:rPr>
+          <w:rFonts w:cstheme="minorHAnsi"/>
+        </w:rPr>
+        <w:t>Clear visualization of security risks, sorted by severity and type.</w:t>
+      </w:r>
+    </w:p>
+    <w:p>
+      <w:pPr>
+        <w:ind w:firstLine="720"/>
+        <w:rPr>
+          <w:rFonts w:cstheme="minorHAnsi"/>
+        </w:rPr>
+      </w:pPr>
+      <w:r>
+        <w:rPr>
+          <w:rFonts w:cstheme="minorHAnsi"/>
+        </w:rPr>
+        <w:t>Real-time updates without manual intervention.</w:t>
+      </w:r>
+    </w:p>
+    <w:p>
+      <w:pPr>
+        <w:ind w:firstLine="720"/>
+        <w:rPr>
+          <w:rFonts w:cstheme="minorHAnsi"/>
+        </w:rPr>
+      </w:pPr>
+      <w:r>
+        <w:rPr>
+          <w:rFonts w:cstheme="minorHAnsi"/>
+        </w:rPr>
+        <w:t>Easy access to detailed vulnerability information to aid quick decision-making.</w:t>
+      </w:r>
+    </w:p>
+    <w:p>
+      <w:pPr>
+        <w:rPr>
+          <w:rFonts w:cstheme="minorHAnsi"/>
+        </w:rPr>
+      </w:pPr>
+      <w:r>
+        <w:rPr>
+          <w:rFonts w:cstheme="minorHAnsi"/>
+        </w:rPr>
+        <w:tab/>
+      </w:r>
+    </w:p>
+    <w:p>
+      <w:pPr>
+        <w:rPr>
+          <w:rFonts w:cstheme="minorHAnsi"/>
+        </w:rPr>
+      </w:pPr>
+      <w:r>
+        <w:rPr>
+          <w:rFonts w:cstheme="minorHAnsi"/>
+        </w:rPr>
+        <w:t>I do and say this:</w:t>
+      </w:r>
+    </w:p>
+    <w:p>
+      <w:pPr>
+        <w:ind w:left="720" w:firstLine="60"/>
+        <w:rPr>
+          <w:rFonts w:cstheme="minorHAnsi"/>
+        </w:rPr>
+      </w:pPr>
+      <w:r>
+        <w:rPr>
+          <w:rFonts w:cstheme="minorHAnsi"/>
+        </w:rPr>
+        <w:t>“I need a reliable tool that shows me the latest security issues without hunting through multiple reports.”</w:t>
+      </w:r>
+    </w:p>
+    <w:p>
+      <w:pPr>
+        <w:ind w:firstLine="720"/>
+        <w:rPr>
+          <w:rFonts w:cstheme="minorHAnsi"/>
+        </w:rPr>
+      </w:pPr>
+      <w:r>
+        <w:rPr>
+          <w:rFonts w:cstheme="minorHAnsi"/>
+        </w:rPr>
+        <w:t>“Prioritizing risks quickly helps me focus on what truly matters.”</w:t>
+      </w:r>
+    </w:p>
+    <w:p>
+      <w:pPr>
+        <w:rPr>
+          <w:rFonts w:cstheme="minorHAnsi"/>
+        </w:rPr>
+      </w:pPr>
+      <w:r>
+        <w:rPr>
+          <w:rFonts w:cstheme="minorHAnsi"/>
+        </w:rPr>
+        <w:t xml:space="preserve"> </w:t>
+      </w:r>
+      <w:r>
+        <w:rPr>
+          <w:rFonts w:cstheme="minorHAnsi"/>
+        </w:rPr>
+        <w:tab/>
+      </w:r>
+      <w:r>
+        <w:rPr>
+          <w:rFonts w:cstheme="minorHAnsi"/>
+        </w:rPr>
+        <w:t>“Automation should reduce my workload, not add to it.”</w:t>
+      </w:r>
+    </w:p>
+    <w:p>
+      <w:pPr>
+        <w:rPr>
+          <w:rFonts w:cstheme="minorHAnsi"/>
+        </w:rPr>
+      </w:pPr>
+    </w:p>
+    <w:p>
+      <w:pPr>
+        <w:rPr>
+          <w:rFonts w:cstheme="minorHAnsi"/>
+        </w:rPr>
+      </w:pPr>
+      <w:r>
+        <w:rPr>
+          <w:rFonts w:cstheme="minorHAnsi"/>
+        </w:rPr>
+        <w:tab/>
+      </w:r>
+    </w:p>
+    <w:p>
+      <w:pPr>
+        <w:jc w:val="center"/>
+        <w:rPr>
+          <w:rFonts w:asciiTheme="majorBidi" w:hAnsiTheme="majorBidi" w:cstheme="majorBidi"/>
+          <w:b/>
+          <w:bCs/>
+          <w:sz w:val="28"/>
+          <w:szCs w:val="28"/>
+          <w:u w:val="single"/>
+        </w:rPr>
+      </w:pPr>
+    </w:p>
+    <w:p>
+      <w:pPr>
+        <w:jc w:val="center"/>
+        <w:rPr>
+          <w:rFonts w:asciiTheme="majorBidi" w:hAnsiTheme="majorBidi" w:cstheme="majorBidi"/>
+          <w:b/>
+          <w:bCs/>
+          <w:sz w:val="28"/>
+          <w:szCs w:val="28"/>
+          <w:u w:val="single"/>
+        </w:rPr>
+      </w:pPr>
+    </w:p>
+    <w:p>
+      <w:pPr>
+        <w:jc w:val="center"/>
+        <w:rPr>
+          <w:rFonts w:asciiTheme="majorBidi" w:hAnsiTheme="majorBidi" w:cstheme="majorBidi"/>
+          <w:b/>
+          <w:bCs/>
+          <w:sz w:val="28"/>
+          <w:szCs w:val="28"/>
+          <w:u w:val="single"/>
+        </w:rPr>
+      </w:pPr>
+    </w:p>
+    <w:p>
+      <w:pPr>
+        <w:jc w:val="center"/>
+        <w:rPr>
+          <w:rFonts w:asciiTheme="majorBidi" w:hAnsiTheme="majorBidi" w:cstheme="majorBidi"/>
+          <w:b/>
+          <w:bCs/>
+          <w:sz w:val="28"/>
+          <w:szCs w:val="28"/>
+          <w:u w:val="single"/>
+        </w:rPr>
+      </w:pPr>
+    </w:p>
+    <w:p>
+      <w:pPr>
+        <w:jc w:val="center"/>
+        <w:rPr>
+          <w:rFonts w:asciiTheme="majorBidi" w:hAnsiTheme="majorBidi" w:cstheme="majorBidi"/>
+          <w:b/>
+          <w:bCs/>
+          <w:sz w:val="28"/>
+          <w:szCs w:val="28"/>
+          <w:u w:val="single"/>
+        </w:rPr>
+      </w:pPr>
+    </w:p>
+    <w:p>
+      <w:pPr>
+        <w:jc w:val="center"/>
+        <w:rPr>
+          <w:rFonts w:asciiTheme="majorBidi" w:hAnsiTheme="majorBidi" w:cstheme="majorBidi"/>
+          <w:b/>
+          <w:bCs/>
+          <w:sz w:val="28"/>
+          <w:szCs w:val="28"/>
+          <w:u w:val="single"/>
+        </w:rPr>
+      </w:pPr>
+    </w:p>
+    <w:p>
+      <w:pPr>
+        <w:jc w:val="center"/>
+        <w:rPr>
+          <w:rFonts w:asciiTheme="majorBidi" w:hAnsiTheme="majorBidi" w:cstheme="majorBidi"/>
+          <w:b/>
+          <w:bCs/>
+          <w:sz w:val="28"/>
+          <w:szCs w:val="28"/>
+          <w:u w:val="single"/>
+        </w:rPr>
+      </w:pPr>
+    </w:p>
+    <w:p>
+      <w:pPr>
+        <w:jc w:val="center"/>
+        <w:rPr>
+          <w:rFonts w:asciiTheme="majorBidi" w:hAnsiTheme="majorBidi" w:cstheme="majorBidi"/>
+          <w:b/>
+          <w:bCs/>
+          <w:sz w:val="28"/>
+          <w:szCs w:val="28"/>
+          <w:u w:val="single"/>
+        </w:rPr>
+      </w:pPr>
+    </w:p>
+    <w:p>
+      <w:pPr>
+        <w:jc w:val="center"/>
+        <w:rPr>
+          <w:rFonts w:asciiTheme="majorBidi" w:hAnsiTheme="majorBidi" w:cstheme="majorBidi"/>
+          <w:b/>
+          <w:bCs/>
+          <w:sz w:val="28"/>
+          <w:szCs w:val="28"/>
+          <w:u w:val="single"/>
+        </w:rPr>
+      </w:pPr>
+    </w:p>
+    <w:p>
+      <w:pPr>
+        <w:jc w:val="center"/>
+        <w:rPr>
+          <w:rFonts w:asciiTheme="majorBidi" w:hAnsiTheme="majorBidi" w:cstheme="majorBidi"/>
+          <w:b/>
+          <w:bCs/>
+          <w:sz w:val="28"/>
+          <w:szCs w:val="28"/>
+          <w:u w:val="single"/>
+        </w:rPr>
+      </w:pPr>
+    </w:p>
+    <w:p>
+      <w:pPr>
+        <w:jc w:val="center"/>
+        <w:rPr>
+          <w:rFonts w:asciiTheme="majorBidi" w:hAnsiTheme="majorBidi" w:cstheme="majorBidi"/>
+          <w:b/>
+          <w:bCs/>
+          <w:sz w:val="28"/>
+          <w:szCs w:val="28"/>
+          <w:u w:val="single"/>
+        </w:rPr>
+      </w:pPr>
+    </w:p>
+    <w:p>
+      <w:pPr>
+        <w:jc w:val="center"/>
+        <w:rPr>
+          <w:rFonts w:asciiTheme="majorBidi" w:hAnsiTheme="majorBidi" w:cstheme="majorBidi"/>
+          <w:b/>
+          <w:bCs/>
+          <w:sz w:val="28"/>
+          <w:szCs w:val="28"/>
+          <w:u w:val="single"/>
+        </w:rPr>
+      </w:pPr>
+    </w:p>
+    <w:p>
+      <w:pPr>
+        <w:jc w:val="center"/>
+        <w:rPr>
+          <w:rFonts w:asciiTheme="majorBidi" w:hAnsiTheme="majorBidi" w:cstheme="majorBidi"/>
+          <w:b/>
+          <w:bCs/>
+          <w:sz w:val="28"/>
+          <w:szCs w:val="28"/>
+          <w:u w:val="single"/>
+        </w:rPr>
+      </w:pPr>
+    </w:p>
+    <w:p>
+      <w:pPr>
+        <w:jc w:val="center"/>
+        <w:rPr>
+          <w:rFonts w:asciiTheme="majorBidi" w:hAnsiTheme="majorBidi" w:cstheme="majorBidi"/>
+          <w:b/>
+          <w:bCs/>
+          <w:sz w:val="28"/>
+          <w:szCs w:val="28"/>
+          <w:u w:val="single"/>
+        </w:rPr>
+      </w:pPr>
+      <w:r>
+        <w:rPr>
+          <w:rFonts w:asciiTheme="majorBidi" w:hAnsiTheme="majorBidi" w:cstheme="majorBidi"/>
+          <w:b/>
+          <w:bCs/>
+          <w:sz w:val="28"/>
+          <w:szCs w:val="28"/>
+          <w:u w:val="single"/>
+        </w:rPr>
+        <w:t>Persona</w:t>
+      </w:r>
+      <w:r>
+        <w:rPr>
+          <w:rFonts w:asciiTheme="majorBidi" w:hAnsiTheme="majorBidi" w:cstheme="majorBidi"/>
+          <w:b/>
+          <w:bCs/>
+          <w:sz w:val="28"/>
+          <w:szCs w:val="28"/>
+          <w:u w:val="single"/>
+        </w:rPr>
+        <w:t xml:space="preserve"> -</w:t>
+      </w:r>
+      <w:r>
+        <w:rPr>
+          <w:rFonts w:asciiTheme="majorBidi" w:hAnsiTheme="majorBidi" w:cstheme="majorBidi"/>
+          <w:b/>
+          <w:bCs/>
+          <w:sz w:val="28"/>
+          <w:szCs w:val="28"/>
+          <w:u w:val="single"/>
+        </w:rPr>
+        <w:t>3</w:t>
+      </w:r>
+      <w:r>
+        <w:rPr>
+          <w:rFonts w:asciiTheme="majorBidi" w:hAnsiTheme="majorBidi" w:cstheme="majorBidi"/>
+          <w:b/>
+          <w:bCs/>
+          <w:sz w:val="28"/>
+          <w:szCs w:val="28"/>
+          <w:u w:val="single"/>
+        </w:rPr>
+        <w:t xml:space="preserve"> </w:t>
+      </w:r>
+    </w:p>
+    <w:p>
+      <w:pPr>
+        <w:rPr>
+          <w:rFonts w:cstheme="minorHAnsi"/>
+        </w:rPr>
+      </w:pPr>
+      <w:r>
+        <w:rPr>
+          <w:rFonts w:cstheme="minorHAnsi"/>
+        </w:rPr>
+        <w:t>Description:</w:t>
+      </w:r>
+    </w:p>
+    <w:p>
+      <w:pPr>
+        <w:rPr>
+          <w:rFonts w:cstheme="minorHAnsi"/>
+        </w:rPr>
+      </w:pPr>
+      <w:r>
+        <w:rPr>
+          <w:rFonts w:cstheme="minorHAnsi"/>
+        </w:rPr>
+        <w:tab/>
+      </w:r>
+      <w:r>
+        <w:rPr>
+          <w:rFonts w:cstheme="minorHAnsi"/>
+        </w:rPr>
+        <w:t>Jose Mendes.</w:t>
+      </w:r>
+    </w:p>
+    <w:p>
+      <w:pPr>
+        <w:rPr>
+          <w:rFonts w:cstheme="minorHAnsi"/>
+        </w:rPr>
+      </w:pPr>
+      <w:r>
+        <w:rPr>
+          <w:rFonts w:cstheme="minorHAnsi"/>
+        </w:rPr>
+        <w:tab/>
+      </w:r>
+      <w:r>
+        <w:rPr>
+          <w:rFonts w:cstheme="minorHAnsi"/>
+        </w:rPr>
+        <w:t>DevOps Engineer.</w:t>
+      </w:r>
+    </w:p>
+    <w:p>
+      <w:pPr>
+        <w:rPr>
+          <w:rFonts w:cstheme="minorHAnsi"/>
+        </w:rPr>
+      </w:pPr>
+      <w:r>
+        <w:rPr>
+          <w:rFonts w:cstheme="minorHAnsi"/>
+        </w:rPr>
+        <w:tab/>
+      </w:r>
+      <w:r>
+        <w:rPr>
+          <w:rFonts w:cstheme="minorHAnsi"/>
+        </w:rPr>
+        <w:t>Single</w:t>
+      </w:r>
+    </w:p>
+    <w:p>
+      <w:pPr>
+        <w:rPr>
+          <w:rFonts w:cstheme="minorHAnsi"/>
+        </w:rPr>
+      </w:pPr>
+      <w:r>
+        <w:rPr>
+          <w:rFonts w:cstheme="minorHAnsi"/>
+        </w:rPr>
+        <w:tab/>
+        <w:t xml:space="preserve">Living and working in </w:t>
+      </w:r>
+      <w:r>
+        <w:rPr>
+          <w:rFonts w:cstheme="minorHAnsi"/>
+        </w:rPr>
+        <w:t>Aschaffenburg</w:t>
+      </w:r>
+    </w:p>
+    <w:p>
+      <w:pPr>
+        <w:rPr>
+          <w:rFonts w:cstheme="minorHAnsi"/>
+        </w:rPr>
+      </w:pPr>
+    </w:p>
+    <w:p>
+      <w:pPr>
+        <w:rPr>
+          <w:rFonts w:cstheme="minorHAnsi"/>
+        </w:rPr>
+      </w:pPr>
+      <w:r>
+        <w:rPr>
+          <w:rFonts w:cstheme="minorHAnsi"/>
+        </w:rPr>
+        <w:t>My Typical Day:</w:t>
+      </w:r>
+    </w:p>
+    <w:p>
+      <w:pPr>
+        <w:ind w:firstLine="720"/>
+        <w:rPr>
+          <w:rFonts w:cstheme="minorHAnsi"/>
+        </w:rPr>
+      </w:pPr>
+      <w:r>
+        <w:rPr>
+          <w:rFonts w:cstheme="minorHAnsi"/>
+        </w:rPr>
+        <w:t>Managing and maintaining CI/CD pipelines for projects.</w:t>
+      </w:r>
+    </w:p>
+    <w:p>
+      <w:pPr>
+        <w:ind w:firstLine="720"/>
+        <w:rPr>
+          <w:rFonts w:cstheme="minorHAnsi"/>
+        </w:rPr>
+      </w:pPr>
+      <w:r>
+        <w:rPr>
+          <w:rFonts w:cstheme="minorHAnsi"/>
+        </w:rPr>
+        <w:t>Monitoring build statuses, pipeline executions, and artifact generation.</w:t>
+      </w:r>
+    </w:p>
+    <w:p>
+      <w:pPr>
+        <w:ind w:left="720"/>
+        <w:rPr>
+          <w:rFonts w:cstheme="minorHAnsi"/>
+        </w:rPr>
+      </w:pPr>
+      <w:r>
+        <w:rPr>
+          <w:rFonts w:cstheme="minorHAnsi"/>
+        </w:rPr>
+        <w:t>Collaborating with developers and security teams to integrate security tools into pipelines.</w:t>
+      </w:r>
+    </w:p>
+    <w:p>
+      <w:pPr>
+        <w:ind w:firstLine="720"/>
+        <w:rPr>
+          <w:rFonts w:cstheme="minorHAnsi"/>
+        </w:rPr>
+      </w:pPr>
+      <w:r>
+        <w:rPr>
+          <w:rFonts w:cstheme="minorHAnsi"/>
+        </w:rPr>
+        <w:t>Troubleshooting pipeline failures and optimizing automation workflows.</w:t>
+      </w:r>
+    </w:p>
+    <w:p>
+      <w:pPr>
+        <w:rPr>
+          <w:rFonts w:cstheme="minorHAnsi"/>
+        </w:rPr>
+      </w:pPr>
+    </w:p>
+    <w:p>
+      <w:pPr>
+        <w:rPr>
+          <w:rFonts w:cstheme="minorHAnsi"/>
+        </w:rPr>
+      </w:pPr>
+      <w:r>
+        <w:rPr>
+          <w:rFonts w:cstheme="minorHAnsi"/>
+        </w:rPr>
+        <w:t>My goals are:</w:t>
+      </w:r>
+    </w:p>
+    <w:p>
+      <w:pPr>
+        <w:ind w:firstLine="720"/>
+        <w:rPr>
+          <w:rFonts w:cstheme="minorHAnsi"/>
+        </w:rPr>
+      </w:pPr>
+      <w:r>
+        <w:rPr>
+          <w:rFonts w:cstheme="minorHAnsi"/>
+        </w:rPr>
+        <w:t>Automate security checks and integrate them seamlessly into the CI/CD pipeline.</w:t>
+      </w:r>
+    </w:p>
+    <w:p>
+      <w:pPr>
+        <w:ind w:firstLine="720"/>
+        <w:rPr>
+          <w:rFonts w:cstheme="minorHAnsi"/>
+        </w:rPr>
+      </w:pPr>
+      <w:r>
+        <w:rPr>
+          <w:rFonts w:cstheme="minorHAnsi"/>
+        </w:rPr>
+        <w:t>Ensure timely availability of security artifacts for analysis after each build.</w:t>
+      </w:r>
+    </w:p>
+    <w:p>
+      <w:pPr>
+        <w:ind w:firstLine="720"/>
+        <w:rPr>
+          <w:rFonts w:cstheme="minorHAnsi"/>
+        </w:rPr>
+      </w:pPr>
+      <w:r>
+        <w:rPr>
+          <w:rFonts w:cstheme="minorHAnsi"/>
+        </w:rPr>
+        <w:t>Maintain pipeline reliability and speed while adding security layers.</w:t>
+      </w:r>
+    </w:p>
+    <w:p>
+      <w:pPr>
+        <w:ind w:firstLine="720"/>
+        <w:rPr>
+          <w:rFonts w:cstheme="minorHAnsi"/>
+        </w:rPr>
+      </w:pPr>
+    </w:p>
+    <w:p>
+      <w:pPr>
+        <w:ind w:firstLine="720"/>
+        <w:rPr>
+          <w:rFonts w:cstheme="minorHAnsi"/>
+        </w:rPr>
+      </w:pPr>
+    </w:p>
+    <w:p>
+      <w:pPr>
+        <w:ind w:firstLine="720"/>
+        <w:rPr>
+          <w:rFonts w:cstheme="minorHAnsi"/>
+        </w:rPr>
+      </w:pPr>
+    </w:p>
+    <w:p>
+      <w:pPr>
+        <w:rPr>
+          <w:rFonts w:cstheme="minorHAnsi"/>
+        </w:rPr>
+      </w:pPr>
+      <w:r>
+        <w:rPr>
+          <w:rFonts w:cstheme="minorHAnsi"/>
+        </w:rPr>
+        <w:lastRenderedPageBreak/>
+        <w:t>My Challenges:</w:t>
+      </w:r>
+    </w:p>
+    <w:p>
+      <w:pPr>
+        <w:ind w:firstLine="720"/>
+        <w:rPr>
+          <w:rFonts w:cstheme="minorHAnsi"/>
+        </w:rPr>
+      </w:pPr>
+      <w:r>
+        <w:rPr>
+          <w:rFonts w:cstheme="minorHAnsi"/>
+        </w:rPr>
+        <w:t xml:space="preserve">Managing complex integrations between multiple </w:t>
+      </w:r>
+      <w:proofErr w:type="gramStart"/>
+      <w:r>
+        <w:rPr>
+          <w:rFonts w:cstheme="minorHAnsi"/>
+        </w:rPr>
+        <w:t xml:space="preserve">tools </w:t>
+      </w:r>
+      <w:r>
+        <w:rPr>
+          <w:rFonts w:cstheme="minorHAnsi"/>
+        </w:rPr>
+        <w:t>.</w:t>
+      </w:r>
+      <w:proofErr w:type="gramEnd"/>
+    </w:p>
+    <w:p>
+      <w:pPr>
+        <w:ind w:firstLine="720"/>
+        <w:rPr>
+          <w:rFonts w:cstheme="minorHAnsi"/>
+        </w:rPr>
+      </w:pPr>
+      <w:r>
+        <w:rPr>
+          <w:rFonts w:cstheme="minorHAnsi"/>
+        </w:rPr>
+        <w:t>Handling artifact formats (JSON, HTML).</w:t>
+      </w:r>
+    </w:p>
+    <w:p>
+      <w:pPr>
+        <w:ind w:firstLine="720"/>
+        <w:rPr>
+          <w:rFonts w:cstheme="minorHAnsi"/>
+        </w:rPr>
+      </w:pPr>
+      <w:r>
+        <w:rPr>
+          <w:rFonts w:cstheme="minorHAnsi"/>
+        </w:rPr>
+        <w:t>Keeping up with evolving security tools and best practices.</w:t>
+      </w:r>
+    </w:p>
+    <w:p>
+      <w:pPr>
+        <w:rPr>
+          <w:rFonts w:cstheme="minorHAnsi"/>
+          <w:b/>
+          <w:bCs/>
+        </w:rPr>
+      </w:pPr>
+    </w:p>
+    <w:p>
+      <w:pPr>
+        <w:rPr>
+          <w:rFonts w:cstheme="minorHAnsi"/>
+        </w:rPr>
+      </w:pPr>
+      <w:r>
+        <w:rPr>
+          <w:rFonts w:cstheme="minorHAnsi"/>
+        </w:rPr>
+        <w:tab/>
+      </w:r>
+    </w:p>
+    <w:p>
+      <w:pPr>
+        <w:rPr>
+          <w:rFonts w:cstheme="minorHAnsi"/>
+        </w:rPr>
+      </w:pPr>
+    </w:p>
+    <w:p>
+      <w:pPr>
+        <w:rPr>
+          <w:rFonts w:cstheme="minorHAnsi"/>
+        </w:rPr>
+      </w:pPr>
+      <w:r>
+        <w:rPr>
+          <w:rFonts w:cstheme="minorHAnsi"/>
+        </w:rPr>
+        <w:t>I see and hear:</w:t>
+      </w:r>
+    </w:p>
+    <w:p>
+      <w:pPr>
+        <w:ind w:firstLine="720"/>
+        <w:rPr>
+          <w:rFonts w:cstheme="minorHAnsi"/>
+        </w:rPr>
+      </w:pPr>
+      <w:r>
+        <w:rPr>
+          <w:rFonts w:cstheme="minorHAnsi"/>
+        </w:rPr>
+        <w:t>pipeline failures</w:t>
+      </w:r>
+      <w:r>
+        <w:rPr>
+          <w:rFonts w:cstheme="minorHAnsi"/>
+        </w:rPr>
+        <w:t>.</w:t>
+      </w:r>
+    </w:p>
+    <w:p>
+      <w:pPr>
+        <w:ind w:firstLine="720"/>
+        <w:rPr>
+          <w:rFonts w:cstheme="minorHAnsi"/>
+        </w:rPr>
+      </w:pPr>
+      <w:r>
+        <w:rPr>
+          <w:rFonts w:cstheme="minorHAnsi"/>
+        </w:rPr>
+        <w:t>Requests from developers for faster build times and fewer pipeline disruptions.</w:t>
+      </w:r>
+    </w:p>
+    <w:p>
+      <w:pPr>
+        <w:ind w:firstLine="720"/>
+        <w:rPr>
+          <w:rFonts w:cstheme="minorHAnsi"/>
+        </w:rPr>
+      </w:pPr>
+      <w:r>
+        <w:rPr>
+          <w:rFonts w:cstheme="minorHAnsi"/>
+        </w:rPr>
+        <w:t>Discussions about improving pipeline security and compliance.</w:t>
+      </w:r>
+    </w:p>
+    <w:p>
+      <w:pPr>
+        <w:ind w:firstLine="720"/>
+        <w:rPr>
+          <w:rFonts w:cstheme="minorHAnsi"/>
+        </w:rPr>
+      </w:pPr>
+      <w:r>
+        <w:rPr>
+          <w:rFonts w:cstheme="minorHAnsi"/>
+        </w:rPr>
+        <w:t>Notifications from security analysts about missing or delayed vulnerability data.</w:t>
+      </w:r>
+    </w:p>
+    <w:p>
+      <w:pPr>
+        <w:rPr>
+          <w:rFonts w:cstheme="minorHAnsi"/>
+        </w:rPr>
+      </w:pPr>
+    </w:p>
+    <w:p>
+      <w:pPr>
+        <w:rPr>
+          <w:rFonts w:cstheme="minorHAnsi"/>
+        </w:rPr>
+      </w:pPr>
+      <w:r>
+        <w:rPr>
+          <w:rFonts w:cstheme="minorHAnsi"/>
+        </w:rPr>
+        <w:t>These are my wishes:</w:t>
+      </w:r>
+    </w:p>
+    <w:p>
+      <w:pPr>
+        <w:ind w:left="720"/>
+        <w:rPr>
+          <w:rFonts w:cstheme="minorHAnsi"/>
+        </w:rPr>
+      </w:pPr>
+      <w:r>
+        <w:rPr>
+          <w:rFonts w:cstheme="minorHAnsi"/>
+        </w:rPr>
+        <w:t>A dashboard that automatically fetches and displays pipeline security artifacts without manual steps.</w:t>
+      </w:r>
+    </w:p>
+    <w:p>
+      <w:pPr>
+        <w:ind w:firstLine="720"/>
+        <w:rPr>
+          <w:rFonts w:cstheme="minorHAnsi"/>
+        </w:rPr>
+      </w:pPr>
+      <w:r>
+        <w:rPr>
+          <w:rFonts w:cstheme="minorHAnsi"/>
+        </w:rPr>
+        <w:t>Clear feedback on security scan statuses within the pipeline process.</w:t>
+      </w:r>
+    </w:p>
+    <w:p>
+      <w:pPr>
+        <w:ind w:firstLine="720"/>
+        <w:rPr>
+          <w:rFonts w:cstheme="minorHAnsi"/>
+        </w:rPr>
+      </w:pPr>
+      <w:r>
+        <w:rPr>
+          <w:rFonts w:cstheme="minorHAnsi"/>
+        </w:rPr>
+        <w:t>Better collaboration with security and development teams.</w:t>
+      </w:r>
+    </w:p>
+    <w:p>
+      <w:pPr>
+        <w:rPr>
+          <w:rFonts w:cstheme="minorHAnsi"/>
+        </w:rPr>
+      </w:pPr>
+    </w:p>
+    <w:p>
+      <w:pPr>
+        <w:rPr>
+          <w:rFonts w:cstheme="minorHAnsi"/>
+        </w:rPr>
+      </w:pPr>
+    </w:p>
+    <w:p>
+      <w:pPr>
+        <w:rPr>
+          <w:rFonts w:cstheme="minorHAnsi"/>
+        </w:rPr>
+      </w:pPr>
+      <w:r>
+        <w:rPr>
+          <w:rFonts w:cstheme="minorHAnsi"/>
+        </w:rPr>
+        <w:t>I do and say this:</w:t>
+      </w:r>
+    </w:p>
+    <w:p>
+      <w:pPr>
+        <w:ind w:firstLine="720"/>
+        <w:rPr>
+          <w:rFonts w:cstheme="minorHAnsi"/>
+        </w:rPr>
+      </w:pPr>
+      <w:r>
+        <w:rPr>
+          <w:rFonts w:cstheme="minorHAnsi"/>
+        </w:rPr>
+        <w:t>“My goal is to keep our pipelines fast but secure.”</w:t>
+      </w:r>
+    </w:p>
+    <w:p>
+      <w:pPr>
+        <w:ind w:firstLine="720"/>
+        <w:rPr>
+          <w:rFonts w:cstheme="minorHAnsi"/>
+        </w:rPr>
+      </w:pPr>
+      <w:r>
+        <w:rPr>
+          <w:rFonts w:cstheme="minorHAnsi"/>
+        </w:rPr>
+        <w:t>“Automation should save time, not cause extra work.”</w:t>
+      </w:r>
+    </w:p>
+    <w:p>
+      <w:pPr>
+        <w:ind w:firstLine="720"/>
+        <w:rPr>
+          <w:rFonts w:cstheme="minorHAnsi"/>
+        </w:rPr>
+      </w:pPr>
+      <w:r>
+        <w:rPr>
+          <w:rFonts w:cstheme="minorHAnsi"/>
+        </w:rPr>
+        <w:t>“Security is a team effort — everyone must stay informed.”</w:t>
+      </w:r>
+    </w:p>
+    <w:p>
+      <w:pPr>
+        <w:ind w:firstLine="720"/>
+        <w:rPr>
+          <w:rFonts w:cstheme="minorHAnsi"/>
+        </w:rPr>
+      </w:pPr>
+      <w:r>
+        <w:rPr>
+          <w:rFonts w:cstheme="minorHAnsi"/>
+        </w:rPr>
+        <w:t>“If the pipeline breaks, we fix it fast.”</w:t>
+      </w:r>
+    </w:p>
+    <w:bookmarkEnd w:id="0"/>
+    <w:p>
+      <w:pPr>
+        <w:jc w:val="center"/>
+        <w:rPr>
+          <w:rFonts w:asciiTheme="majorBidi" w:hAnsiTheme="majorBidi" w:cstheme="majorBidi"/>
+          <w:b/>
+          <w:bCs/>
+          <w:sz w:val="28"/>
+          <w:szCs w:val="28"/>
+          <w:u w:val="single"/>
+        </w:rPr>
+      </w:pPr>
+    </w:p>
+    <w:p>
+      <w:pPr>
+        <w:jc w:val="center"/>
+        <w:rPr>
+          <w:rFonts w:asciiTheme="majorBidi" w:hAnsiTheme="majorBidi" w:cstheme="majorBidi"/>
+          <w:b/>
+          <w:bCs/>
+          <w:sz w:val="28"/>
+          <w:szCs w:val="28"/>
+          <w:u w:val="single"/>
+        </w:rPr>
+      </w:pPr>
+      <w:r>
+        <w:rPr>
+          <w:rFonts w:asciiTheme="majorBidi" w:hAnsiTheme="majorBidi" w:cstheme="majorBidi"/>
+          <w:b/>
+          <w:bCs/>
+          <w:sz w:val="28"/>
+          <w:szCs w:val="28"/>
+          <w:u w:val="single"/>
+        </w:rPr>
+        <w:lastRenderedPageBreak/>
+        <w:t>Shareholders</w:t>
+      </w:r>
+      <w:r>
+        <w:rPr>
+          <w:rFonts w:asciiTheme="majorBidi" w:hAnsiTheme="majorBidi" w:cstheme="majorBidi"/>
+          <w:b/>
+          <w:bCs/>
+          <w:sz w:val="28"/>
+          <w:szCs w:val="28"/>
+          <w:u w:val="single"/>
+        </w:rPr>
         <w:t xml:space="preserve"> for Dashboard</w:t>
       </w:r>
     </w:p>
@@ -565,7 +2131,7 @@
         <w:rPr>
           <w:rFonts w:cstheme="minorHAnsi"/>
         </w:rPr>
-        <w:t>DevOps Engineers / SREs</w:t>
+        <w:t xml:space="preserve">DevOps Engineers </w:t>
       </w:r>
     </w:p>
     <w:p>
@@ -578,6 +2144,12 @@
           <w:rFonts w:cstheme="minorHAnsi"/>
         </w:rPr>
       </w:pPr>
+      <w:r>
+        <w:rPr>
+          <w:rFonts w:cstheme="minorHAnsi"/>
+        </w:rPr>
+        <w:t xml:space="preserve">Web </w:t>
+      </w:r>
       <w:r>
         <w:rPr>
           <w:rFonts w:cstheme="minorHAnsi"/>
@@ -1808,7 +3380,7 @@
   <w:style w:type="paragraph" w:default="1" w:styleId="Normal">
     <w:name w:val="Normal"/>
     <w:qFormat/>
-    <w:rsid w:val="00D81AFF"/>
+    <w:rsid w:val="00304D8D"/>
   </w:style>
   <w:style w:type="paragraph" w:styleId="Heading1">
     <w:name w:val="heading 1"/>
@@ -2325,6 +3897,17 @@
       <w:spacing w:val="5"/>
     </w:rPr>
   </w:style>
+  <w:style w:type="paragraph" w:styleId="NormalWeb">
+    <w:name w:val="Normal (Web)"/>
+    <w:basedOn w:val="Normal"/>
+    <w:uiPriority w:val="99"/>
+    <w:semiHidden/>
+    <w:unhideWhenUsed/>
+    <w:rsid w:val="00760A90"/>
+    <w:rPr>
+      <w:rFonts w:ascii="Times New Roman" w:hAnsi="Times New Roman" w:cs="Times New Roman"/>
+    </w:rPr>
+  </w:style>
 </w:styles>
 </file>
 

</xml_diff>